<commit_message>
Added many parts and adjusted the use case
</commit_message>
<xml_diff>
--- a/RASD.docx
+++ b/RASD.docx
@@ -908,6 +908,7 @@
           <w:rFonts w:asciiTheme="majorHAnsi" w:hAnsiTheme="majorHAnsi"/>
           <w:lang w:val="en-US"/>
         </w:rPr>
+        <w:lastRenderedPageBreak/>
         <w:t>[G6]: to properly charge the user means that if he can’t pay, he will be insert in the black list and he can’t use the service until he pays the last ride. If he can pay, the system will charge him the correct amount of money, depending on the discounts and the rates established by the business rules</w:t>
       </w:r>
     </w:p>
@@ -1068,6 +1069,13 @@
         </w:rPr>
         <w:t xml:space="preserve"> always indicates the right position</w:t>
       </w:r>
+      <w:r>
+        <w:rPr>
+          <w:rFonts w:asciiTheme="majorHAnsi" w:hAnsiTheme="majorHAnsi"/>
+          <w:lang w:val="en-US"/>
+        </w:rPr>
+        <w:t>.</w:t>
+      </w:r>
     </w:p>
     <w:p>
       <w:pPr>
@@ -1089,6 +1097,13 @@
         </w:rPr>
         <w:t>The GPS of all the vehicles is always working</w:t>
       </w:r>
+      <w:r>
+        <w:rPr>
+          <w:rFonts w:asciiTheme="majorHAnsi" w:hAnsiTheme="majorHAnsi"/>
+          <w:lang w:val="en-US"/>
+        </w:rPr>
+        <w:t>.</w:t>
+      </w:r>
     </w:p>
     <w:p>
       <w:pPr>
@@ -1108,7 +1123,14 @@
           <w:rFonts w:asciiTheme="majorHAnsi" w:hAnsiTheme="majorHAnsi"/>
           <w:lang w:val="en-US"/>
         </w:rPr>
-        <w:t>Vehicles are always working</w:t>
+        <w:t>Available v</w:t>
+      </w:r>
+      <w:r>
+        <w:rPr>
+          <w:rFonts w:asciiTheme="majorHAnsi" w:hAnsiTheme="majorHAnsi"/>
+          <w:lang w:val="en-US"/>
+        </w:rPr>
+        <w:t>ehicles are always working</w:t>
       </w:r>
       <w:r>
         <w:rPr>
@@ -1122,14 +1144,21 @@
           <w:rFonts w:asciiTheme="majorHAnsi" w:hAnsiTheme="majorHAnsi"/>
           <w:lang w:val="en-US"/>
         </w:rPr>
-        <w:t xml:space="preserve"> all</w:t>
-      </w:r>
-      <w:r>
-        <w:rPr>
-          <w:rFonts w:asciiTheme="majorHAnsi" w:hAnsiTheme="majorHAnsi"/>
-          <w:lang w:val="en-US"/>
-        </w:rPr>
-        <w:t xml:space="preserve"> the ride</w:t>
+        <w:t xml:space="preserve"> the whole </w:t>
+      </w:r>
+      <w:r>
+        <w:rPr>
+          <w:rFonts w:asciiTheme="majorHAnsi" w:hAnsiTheme="majorHAnsi"/>
+          <w:lang w:val="en-US"/>
+        </w:rPr>
+        <w:t>ride</w:t>
+      </w:r>
+      <w:r>
+        <w:rPr>
+          <w:rFonts w:asciiTheme="majorHAnsi" w:hAnsiTheme="majorHAnsi"/>
+          <w:lang w:val="en-US"/>
+        </w:rPr>
+        <w:t>.</w:t>
       </w:r>
     </w:p>
     <w:p>
@@ -1208,6 +1237,13 @@
         </w:rPr>
         <w:t>user</w:t>
       </w:r>
+      <w:r>
+        <w:rPr>
+          <w:rFonts w:asciiTheme="majorHAnsi" w:hAnsiTheme="majorHAnsi"/>
+          <w:lang w:val="en-US"/>
+        </w:rPr>
+        <w:t>.</w:t>
+      </w:r>
     </w:p>
     <w:p>
       <w:pPr>
@@ -1229,6 +1265,13 @@
         </w:rPr>
         <w:t>The user who reserved the vehicle is the same who will use it</w:t>
       </w:r>
+      <w:r>
+        <w:rPr>
+          <w:rFonts w:asciiTheme="majorHAnsi" w:hAnsiTheme="majorHAnsi"/>
+          <w:lang w:val="en-US"/>
+        </w:rPr>
+        <w:t>.</w:t>
+      </w:r>
     </w:p>
     <w:p>
       <w:pPr>
@@ -1250,6 +1293,13 @@
         </w:rPr>
         <w:t>When the user unlocks the reserved vehicle, he is near the vehicle</w:t>
       </w:r>
+      <w:r>
+        <w:rPr>
+          <w:rFonts w:asciiTheme="majorHAnsi" w:hAnsiTheme="majorHAnsi"/>
+          <w:lang w:val="en-US"/>
+        </w:rPr>
+        <w:t>.</w:t>
+      </w:r>
     </w:p>
     <w:p>
       <w:pPr>
@@ -1269,21 +1319,49 @@
           <w:rFonts w:asciiTheme="majorHAnsi" w:hAnsiTheme="majorHAnsi"/>
           <w:lang w:val="en-US"/>
         </w:rPr>
-        <w:t>Once the us</w:t>
-      </w:r>
-      <w:r>
-        <w:rPr>
-          <w:rFonts w:asciiTheme="majorHAnsi" w:hAnsiTheme="majorHAnsi"/>
-          <w:lang w:val="en-US"/>
-        </w:rPr>
-        <w:t>er reserves a vehicle, he can’t</w:t>
-      </w:r>
-      <w:r>
-        <w:rPr>
-          <w:rFonts w:asciiTheme="majorHAnsi" w:hAnsiTheme="majorHAnsi"/>
-          <w:lang w:val="en-US"/>
-        </w:rPr>
-        <w:t xml:space="preserve"> cancel the reservation of that vehicle</w:t>
+        <w:t>When a free technicia</w:t>
+      </w:r>
+      <w:r>
+        <w:rPr>
+          <w:rFonts w:asciiTheme="majorHAnsi" w:hAnsiTheme="majorHAnsi"/>
+          <w:lang w:val="en-US"/>
+        </w:rPr>
+        <w:t>n notices a low battery vehicle</w:t>
+      </w:r>
+      <w:r>
+        <w:rPr>
+          <w:rFonts w:asciiTheme="majorHAnsi" w:hAnsiTheme="majorHAnsi"/>
+          <w:lang w:val="en-US"/>
+        </w:rPr>
+        <w:t xml:space="preserve">, he takes care of this and </w:t>
+      </w:r>
+      <w:r>
+        <w:rPr>
+          <w:rFonts w:asciiTheme="majorHAnsi" w:hAnsiTheme="majorHAnsi"/>
+          <w:lang w:val="en-US"/>
+        </w:rPr>
+        <w:t>changes</w:t>
+      </w:r>
+      <w:r>
+        <w:rPr>
+          <w:rFonts w:asciiTheme="majorHAnsi" w:hAnsiTheme="majorHAnsi"/>
+          <w:lang w:val="en-US"/>
+        </w:rPr>
+        <w:t xml:space="preserve"> the state of the vehicle </w:t>
+      </w:r>
+      <w:r>
+        <w:rPr>
+          <w:rFonts w:asciiTheme="majorHAnsi" w:hAnsiTheme="majorHAnsi"/>
+          <w:lang w:val="en-US"/>
+        </w:rPr>
+        <w:t>in</w:t>
+      </w:r>
+      <w:r>
+        <w:rPr>
+          <w:rFonts w:asciiTheme="majorHAnsi" w:hAnsiTheme="majorHAnsi"/>
+          <w:lang w:val="en-US"/>
+        </w:rPr>
+        <w:t xml:space="preserve"> “In processing”</w:t>
       </w:r>
     </w:p>
     <w:p>
@@ -1304,42 +1382,21 @@
           <w:rFonts w:asciiTheme="majorHAnsi" w:hAnsiTheme="majorHAnsi"/>
           <w:lang w:val="en-US"/>
         </w:rPr>
-        <w:t>When a free technician notices a low battery vehicle, or a faulty ve</w:t>
-      </w:r>
-      <w:r>
-        <w:rPr>
-          <w:rFonts w:asciiTheme="majorHAnsi" w:hAnsiTheme="majorHAnsi"/>
-          <w:lang w:val="en-US"/>
-        </w:rPr>
-        <w:t xml:space="preserve">hicle, he takes care of this and </w:t>
-      </w:r>
-      <w:r>
-        <w:rPr>
-          <w:rFonts w:asciiTheme="majorHAnsi" w:hAnsiTheme="majorHAnsi"/>
-          <w:lang w:val="en-US"/>
-        </w:rPr>
-        <w:t>changes</w:t>
-      </w:r>
-      <w:r>
-        <w:rPr>
-          <w:rFonts w:asciiTheme="majorHAnsi" w:hAnsiTheme="majorHAnsi"/>
-          <w:lang w:val="en-US"/>
-        </w:rPr>
-        <w:t xml:space="preserve"> the state of the vehicle </w:t>
-      </w:r>
-      <w:r>
-        <w:rPr>
-          <w:rFonts w:asciiTheme="majorHAnsi" w:hAnsiTheme="majorHAnsi"/>
-          <w:lang w:val="en-US"/>
-        </w:rPr>
-        <w:t>in</w:t>
-      </w:r>
-      <w:r>
-        <w:rPr>
-          <w:rFonts w:asciiTheme="majorHAnsi" w:hAnsiTheme="majorHAnsi"/>
-          <w:lang w:val="en-US"/>
-        </w:rPr>
-        <w:t xml:space="preserve"> “In processing”</w:t>
+        <w:t xml:space="preserve">A technician that has </w:t>
+      </w:r>
+      <w:r>
+        <w:rPr>
+          <w:rFonts w:asciiTheme="majorHAnsi" w:hAnsiTheme="majorHAnsi"/>
+          <w:lang w:val="en-US"/>
+        </w:rPr>
+        <w:t>plugged</w:t>
+      </w:r>
+      <w:r>
+        <w:rPr>
+          <w:rFonts w:asciiTheme="majorHAnsi" w:hAnsiTheme="majorHAnsi"/>
+          <w:lang w:val="en-US"/>
+        </w:rPr>
+        <w:t xml:space="preserve"> in a vehicle, changes the vehicle state from “In processing” to “available”</w:t>
       </w:r>
     </w:p>
     <w:p>
@@ -1360,56 +1417,7 @@
           <w:rFonts w:asciiTheme="majorHAnsi" w:hAnsiTheme="majorHAnsi"/>
           <w:lang w:val="en-US"/>
         </w:rPr>
-        <w:t>W</w:t>
-      </w:r>
-      <w:r>
-        <w:rPr>
-          <w:rFonts w:asciiTheme="majorHAnsi" w:hAnsiTheme="majorHAnsi"/>
-          <w:lang w:val="en-US"/>
-        </w:rPr>
-        <w:t xml:space="preserve">hen a technician takes care of a </w:t>
-      </w:r>
-      <w:r>
-        <w:rPr>
-          <w:rFonts w:asciiTheme="majorHAnsi" w:hAnsiTheme="majorHAnsi"/>
-          <w:lang w:val="en-US"/>
-        </w:rPr>
-        <w:t>vehicle is always able to fix the problem</w:t>
-      </w:r>
-    </w:p>
-    <w:p>
-      <w:pPr>
-        <w:pStyle w:val="Paragrafoelenco"/>
-        <w:numPr>
-          <w:ilvl w:val="0"/>
-          <w:numId w:val="1"/>
-        </w:numPr>
-        <w:jc w:val="both"/>
-        <w:rPr>
-          <w:rFonts w:asciiTheme="majorHAnsi" w:hAnsiTheme="majorHAnsi"/>
-          <w:lang w:val="en-US"/>
-        </w:rPr>
-      </w:pPr>
-      <w:r>
-        <w:rPr>
-          <w:rFonts w:asciiTheme="majorHAnsi" w:hAnsiTheme="majorHAnsi"/>
-          <w:lang w:val="en-US"/>
-        </w:rPr>
-        <w:t xml:space="preserve">A technician that has </w:t>
-      </w:r>
-      <w:r>
-        <w:rPr>
-          <w:rFonts w:asciiTheme="majorHAnsi" w:hAnsiTheme="majorHAnsi"/>
-          <w:lang w:val="en-US"/>
-        </w:rPr>
-        <w:t>repaired a fault</w:t>
-      </w:r>
-      <w:r>
-        <w:rPr>
-          <w:rFonts w:asciiTheme="majorHAnsi" w:hAnsiTheme="majorHAnsi"/>
-          <w:lang w:val="en-US"/>
-        </w:rPr>
-        <w:t xml:space="preserve"> in a vehicle, changes the vehicle state from “In processing” to “available”</w:t>
+        <w:t>A user parks always in a safe area</w:t>
       </w:r>
     </w:p>
     <w:p>
@@ -1468,7 +1476,10 @@
           <w:lang w:val="en-US"/>
         </w:rPr>
       </w:pPr>
-      <w:r>
+    </w:p>
+    <w:p>
+      <w:pPr>
+        <w:jc w:val="both"/>
         <w:rPr>
           <w:rFonts w:asciiTheme="majorHAnsi" w:hAnsiTheme="majorHAnsi"/>
           <w:b/>
@@ -1476,6 +1487,64 @@
           <w:szCs w:val="32"/>
           <w:lang w:val="en-US"/>
         </w:rPr>
+      </w:pPr>
+    </w:p>
+    <w:p>
+      <w:pPr>
+        <w:jc w:val="both"/>
+        <w:rPr>
+          <w:rFonts w:asciiTheme="majorHAnsi" w:hAnsiTheme="majorHAnsi"/>
+          <w:b/>
+          <w:sz w:val="32"/>
+          <w:szCs w:val="32"/>
+          <w:lang w:val="en-US"/>
+        </w:rPr>
+      </w:pPr>
+    </w:p>
+    <w:p>
+      <w:pPr>
+        <w:jc w:val="both"/>
+        <w:rPr>
+          <w:rFonts w:asciiTheme="majorHAnsi" w:hAnsiTheme="majorHAnsi"/>
+          <w:b/>
+          <w:sz w:val="32"/>
+          <w:szCs w:val="32"/>
+          <w:lang w:val="en-US"/>
+        </w:rPr>
+      </w:pPr>
+    </w:p>
+    <w:p>
+      <w:pPr>
+        <w:jc w:val="both"/>
+        <w:rPr>
+          <w:rFonts w:asciiTheme="majorHAnsi" w:hAnsiTheme="majorHAnsi"/>
+          <w:b/>
+          <w:sz w:val="32"/>
+          <w:szCs w:val="32"/>
+          <w:lang w:val="en-US"/>
+        </w:rPr>
+      </w:pPr>
+    </w:p>
+    <w:p>
+      <w:pPr>
+        <w:jc w:val="both"/>
+        <w:rPr>
+          <w:rFonts w:asciiTheme="majorHAnsi" w:hAnsiTheme="majorHAnsi"/>
+          <w:b/>
+          <w:sz w:val="32"/>
+          <w:szCs w:val="32"/>
+          <w:lang w:val="en-US"/>
+        </w:rPr>
+      </w:pPr>
+      <w:r>
+        <w:rPr>
+          <w:rFonts w:asciiTheme="majorHAnsi" w:hAnsiTheme="majorHAnsi"/>
+          <w:b/>
+          <w:sz w:val="32"/>
+          <w:szCs w:val="32"/>
+          <w:lang w:val="en-US"/>
+        </w:rPr>
+        <w:lastRenderedPageBreak/>
         <w:t>Glossary</w:t>
       </w:r>
     </w:p>
@@ -1581,14 +1650,14 @@
           <w:rFonts w:asciiTheme="majorHAnsi" w:hAnsiTheme="majorHAnsi"/>
           <w:lang w:val="en-US"/>
         </w:rPr>
-        <w:t xml:space="preserve"> person</w:t>
-      </w:r>
-      <w:r>
-        <w:rPr>
-          <w:rFonts w:asciiTheme="majorHAnsi" w:hAnsiTheme="majorHAnsi"/>
-          <w:lang w:val="en-US"/>
-        </w:rPr>
-        <w:t>’s data to the system, and then provides to the user a password that has to be used to authenticate himself.</w:t>
+        <w:t xml:space="preserve"> people’</w:t>
+      </w:r>
+      <w:r>
+        <w:rPr>
+          <w:rFonts w:asciiTheme="majorHAnsi" w:hAnsiTheme="majorHAnsi"/>
+          <w:lang w:val="en-US"/>
+        </w:rPr>
+        <w:t>s data to the system, and then provides to the user a password that has to be used to authenticate himself.</w:t>
       </w:r>
     </w:p>
     <w:p>
@@ -1905,21 +1974,7 @@
           <w:rFonts w:asciiTheme="majorHAnsi" w:hAnsiTheme="majorHAnsi"/>
           <w:lang w:val="en-US"/>
         </w:rPr>
-        <w:t>Fault: means that t</w:t>
-      </w:r>
-      <w:r>
-        <w:rPr>
-          <w:rFonts w:asciiTheme="majorHAnsi" w:hAnsiTheme="majorHAnsi"/>
-          <w:lang w:val="en-US"/>
-        </w:rPr>
-        <w:t>he vehicle is not available for the users, a technician will take care of it as soon as possible</w:t>
-      </w:r>
-      <w:r>
-        <w:rPr>
-          <w:rFonts w:asciiTheme="majorHAnsi" w:hAnsiTheme="majorHAnsi"/>
-          <w:lang w:val="en-US"/>
-        </w:rPr>
-        <w:t>.</w:t>
+        <w:t>In use: means that a user is actually using this vehicle.</w:t>
       </w:r>
     </w:p>
     <w:p>
@@ -1940,15 +1995,35 @@
           <w:rFonts w:asciiTheme="majorHAnsi" w:hAnsiTheme="majorHAnsi"/>
           <w:lang w:val="en-US"/>
         </w:rPr>
-        <w:lastRenderedPageBreak/>
-        <w:t>Low battery</w:t>
-      </w:r>
-      <w:r>
-        <w:rPr>
-          <w:rFonts w:asciiTheme="majorHAnsi" w:hAnsiTheme="majorHAnsi"/>
-          <w:lang w:val="en-US"/>
-        </w:rPr>
-        <w:t>: means that the vehicle is not available for the users because the battery level is lower than 20%, so a technician will take care of plugging it into the nearest power grid.</w:t>
+        <w:t>Not available</w:t>
+      </w:r>
+      <w:r>
+        <w:rPr>
+          <w:rFonts w:asciiTheme="majorHAnsi" w:hAnsiTheme="majorHAnsi"/>
+          <w:lang w:val="en-US"/>
+        </w:rPr>
+        <w:t>: means that t</w:t>
+      </w:r>
+      <w:r>
+        <w:rPr>
+          <w:rFonts w:asciiTheme="majorHAnsi" w:hAnsiTheme="majorHAnsi"/>
+          <w:lang w:val="en-US"/>
+        </w:rPr>
+        <w:t xml:space="preserve">he vehicle is not available for the users, </w:t>
+      </w:r>
+      <w:r>
+        <w:rPr>
+          <w:rFonts w:asciiTheme="majorHAnsi" w:hAnsiTheme="majorHAnsi"/>
+          <w:lang w:val="en-US"/>
+        </w:rPr>
+        <w:t xml:space="preserve">it is a generic state </w:t>
+      </w:r>
+      <w:r>
+        <w:rPr>
+          <w:rFonts w:asciiTheme="majorHAnsi" w:hAnsiTheme="majorHAnsi"/>
+          <w:lang w:val="en-US"/>
+        </w:rPr>
+        <w:t>that can be useful in particular situations.</w:t>
       </w:r>
     </w:p>
     <w:p>
@@ -1969,6 +2044,48 @@
           <w:rFonts w:asciiTheme="majorHAnsi" w:hAnsiTheme="majorHAnsi"/>
           <w:lang w:val="en-US"/>
         </w:rPr>
+        <w:t>Low battery</w:t>
+      </w:r>
+      <w:r>
+        <w:rPr>
+          <w:rFonts w:asciiTheme="majorHAnsi" w:hAnsiTheme="majorHAnsi"/>
+          <w:lang w:val="en-US"/>
+        </w:rPr>
+        <w:t>: means that the vehicle is not available for the users because the</w:t>
+      </w:r>
+      <w:r>
+        <w:rPr>
+          <w:rFonts w:asciiTheme="majorHAnsi" w:hAnsiTheme="majorHAnsi"/>
+          <w:lang w:val="en-US"/>
+        </w:rPr>
+        <w:t xml:space="preserve"> battery level is lower than the minimum threshold</w:t>
+      </w:r>
+      <w:r>
+        <w:rPr>
+          <w:rFonts w:asciiTheme="majorHAnsi" w:hAnsiTheme="majorHAnsi"/>
+          <w:lang w:val="en-US"/>
+        </w:rPr>
+        <w:t>, so a technician will take care of plugging it into the nearest power grid.</w:t>
+      </w:r>
+    </w:p>
+    <w:p>
+      <w:pPr>
+        <w:pStyle w:val="Paragrafoelenco"/>
+        <w:numPr>
+          <w:ilvl w:val="0"/>
+          <w:numId w:val="11"/>
+        </w:numPr>
+        <w:jc w:val="both"/>
+        <w:rPr>
+          <w:rFonts w:asciiTheme="majorHAnsi" w:hAnsiTheme="majorHAnsi"/>
+          <w:lang w:val="en-US"/>
+        </w:rPr>
+      </w:pPr>
+      <w:r>
+        <w:rPr>
+          <w:rFonts w:asciiTheme="majorHAnsi" w:hAnsiTheme="majorHAnsi"/>
+          <w:lang w:val="en-US"/>
+        </w:rPr>
         <w:t>In processing: means that a technician is taking care of make it available as soon as possible</w:t>
       </w:r>
       <w:r>
@@ -2008,6 +2125,7 @@
           <w:rFonts w:asciiTheme="majorHAnsi" w:hAnsiTheme="majorHAnsi"/>
           <w:lang w:val="en-US"/>
         </w:rPr>
+        <w:lastRenderedPageBreak/>
         <w:t>Reserve a vehicle</w:t>
       </w:r>
       <w:r>
@@ -2142,7 +2260,21 @@
           <w:rFonts w:asciiTheme="majorHAnsi" w:hAnsiTheme="majorHAnsi"/>
           <w:lang w:val="en-US"/>
         </w:rPr>
-        <w:t>: They are PoweEnJoy employees, that take care of the operation of all the vehicles</w:t>
+        <w:t>: They are Powe</w:t>
+      </w:r>
+      <w:r>
+        <w:rPr>
+          <w:rFonts w:asciiTheme="majorHAnsi" w:hAnsiTheme="majorHAnsi"/>
+          <w:lang w:val="en-US"/>
+        </w:rPr>
+        <w:t>r</w:t>
+      </w:r>
+      <w:r>
+        <w:rPr>
+          <w:rFonts w:asciiTheme="majorHAnsi" w:hAnsiTheme="majorHAnsi"/>
+          <w:lang w:val="en-US"/>
+        </w:rPr>
+        <w:t>EnJoy employees, that take care of the operation of all the vehicles</w:t>
       </w:r>
       <w:r>
         <w:rPr>
@@ -2239,83 +2371,7 @@
     </w:p>
     <w:p>
       <w:pPr>
-        <w:jc w:val="both"/>
-        <w:rPr>
-          <w:rFonts w:asciiTheme="majorHAnsi" w:hAnsiTheme="majorHAnsi"/>
-          <w:lang w:val="en-US"/>
-        </w:rPr>
-      </w:pPr>
-    </w:p>
-    <w:p>
-      <w:pPr>
-        <w:jc w:val="both"/>
-        <w:rPr>
-          <w:rFonts w:asciiTheme="majorHAnsi" w:hAnsiTheme="majorHAnsi"/>
-          <w:b/>
-          <w:sz w:val="32"/>
-          <w:szCs w:val="32"/>
-          <w:lang w:val="en-US"/>
-        </w:rPr>
-      </w:pPr>
-    </w:p>
-    <w:p>
-      <w:pPr>
-        <w:jc w:val="both"/>
-        <w:rPr>
-          <w:rFonts w:asciiTheme="majorHAnsi" w:hAnsiTheme="majorHAnsi"/>
-          <w:b/>
-          <w:sz w:val="32"/>
-          <w:szCs w:val="32"/>
-          <w:lang w:val="en-US"/>
-        </w:rPr>
-      </w:pPr>
-    </w:p>
-    <w:p>
-      <w:pPr>
-        <w:jc w:val="both"/>
-        <w:rPr>
-          <w:rFonts w:asciiTheme="majorHAnsi" w:hAnsiTheme="majorHAnsi"/>
-          <w:b/>
-          <w:sz w:val="32"/>
-          <w:szCs w:val="32"/>
-          <w:lang w:val="en-US"/>
-        </w:rPr>
-      </w:pPr>
-    </w:p>
-    <w:p>
-      <w:pPr>
-        <w:jc w:val="both"/>
-        <w:rPr>
-          <w:rFonts w:asciiTheme="majorHAnsi" w:hAnsiTheme="majorHAnsi"/>
-          <w:b/>
-          <w:sz w:val="32"/>
-          <w:szCs w:val="32"/>
-          <w:lang w:val="en-US"/>
-        </w:rPr>
-      </w:pPr>
-      <w:r>
-        <w:rPr>
-          <w:rFonts w:asciiTheme="majorHAnsi" w:hAnsiTheme="majorHAnsi"/>
-          <w:b/>
-          <w:sz w:val="32"/>
-          <w:szCs w:val="32"/>
-          <w:lang w:val="en-US"/>
-        </w:rPr>
-        <w:t>Actors identify</w:t>
-      </w:r>
-      <w:r>
-        <w:rPr>
-          <w:rFonts w:asciiTheme="majorHAnsi" w:hAnsiTheme="majorHAnsi"/>
-          <w:b/>
-          <w:sz w:val="32"/>
-          <w:szCs w:val="32"/>
-          <w:lang w:val="en-US"/>
-        </w:rPr>
-        <w:t>ing</w:t>
-      </w:r>
-    </w:p>
-    <w:p>
-      <w:pPr>
+        <w:pStyle w:val="Paragrafoelenco"/>
         <w:jc w:val="both"/>
         <w:rPr>
           <w:rFonts w:asciiTheme="majorHAnsi" w:hAnsiTheme="majorHAnsi"/>
@@ -2341,15 +2397,115 @@
           <w:rFonts w:asciiTheme="majorHAnsi" w:hAnsiTheme="majorHAnsi"/>
           <w:lang w:val="en-US"/>
         </w:rPr>
-        <w:t>Guest</w:t>
-      </w:r>
-      <w:r>
-        <w:rPr>
-          <w:rFonts w:asciiTheme="majorHAnsi" w:hAnsiTheme="majorHAnsi"/>
-          <w:lang w:val="en-US"/>
-        </w:rPr>
-        <w:t>: it is a person who wants to join to the car-sharing services of PowerEnJoy, he can only register to the system, after that he can logging into the system</w:t>
-      </w:r>
+        <w:t>Safe area</w:t>
+      </w:r>
+      <w:r>
+        <w:rPr>
+          <w:rFonts w:asciiTheme="majorHAnsi" w:hAnsiTheme="majorHAnsi"/>
+          <w:lang w:val="en-US"/>
+        </w:rPr>
+        <w:t xml:space="preserve">: </w:t>
+      </w:r>
+      <w:r>
+        <w:rPr>
+          <w:rFonts w:asciiTheme="majorHAnsi" w:hAnsiTheme="majorHAnsi"/>
+          <w:lang w:val="en-US"/>
+        </w:rPr>
+        <w:t>it is an area in which a user can park</w:t>
+      </w:r>
+      <w:r>
+        <w:rPr>
+          <w:rFonts w:asciiTheme="majorHAnsi" w:hAnsiTheme="majorHAnsi"/>
+          <w:lang w:val="en-US"/>
+        </w:rPr>
+        <w:t xml:space="preserve"> to end the ride.</w:t>
+      </w:r>
+    </w:p>
+    <w:p>
+      <w:pPr>
+        <w:jc w:val="both"/>
+        <w:rPr>
+          <w:rFonts w:asciiTheme="majorHAnsi" w:hAnsiTheme="majorHAnsi"/>
+          <w:lang w:val="en-US"/>
+        </w:rPr>
+      </w:pPr>
+    </w:p>
+    <w:p>
+      <w:pPr>
+        <w:jc w:val="both"/>
+        <w:rPr>
+          <w:rFonts w:asciiTheme="majorHAnsi" w:hAnsiTheme="majorHAnsi"/>
+          <w:b/>
+          <w:sz w:val="32"/>
+          <w:szCs w:val="32"/>
+          <w:lang w:val="en-US"/>
+        </w:rPr>
+      </w:pPr>
+    </w:p>
+    <w:p>
+      <w:pPr>
+        <w:jc w:val="both"/>
+        <w:rPr>
+          <w:rFonts w:asciiTheme="majorHAnsi" w:hAnsiTheme="majorHAnsi"/>
+          <w:b/>
+          <w:sz w:val="32"/>
+          <w:szCs w:val="32"/>
+          <w:lang w:val="en-US"/>
+        </w:rPr>
+      </w:pPr>
+    </w:p>
+    <w:p>
+      <w:pPr>
+        <w:jc w:val="both"/>
+        <w:rPr>
+          <w:rFonts w:asciiTheme="majorHAnsi" w:hAnsiTheme="majorHAnsi"/>
+          <w:b/>
+          <w:sz w:val="32"/>
+          <w:szCs w:val="32"/>
+          <w:lang w:val="en-US"/>
+        </w:rPr>
+      </w:pPr>
+    </w:p>
+    <w:p>
+      <w:pPr>
+        <w:jc w:val="both"/>
+        <w:rPr>
+          <w:rFonts w:asciiTheme="majorHAnsi" w:hAnsiTheme="majorHAnsi"/>
+          <w:b/>
+          <w:sz w:val="32"/>
+          <w:szCs w:val="32"/>
+          <w:lang w:val="en-US"/>
+        </w:rPr>
+      </w:pPr>
+      <w:r>
+        <w:rPr>
+          <w:rFonts w:asciiTheme="majorHAnsi" w:hAnsiTheme="majorHAnsi"/>
+          <w:b/>
+          <w:sz w:val="32"/>
+          <w:szCs w:val="32"/>
+          <w:lang w:val="en-US"/>
+        </w:rPr>
+        <w:t>Actors identify</w:t>
+      </w:r>
+      <w:r>
+        <w:rPr>
+          <w:rFonts w:asciiTheme="majorHAnsi" w:hAnsiTheme="majorHAnsi"/>
+          <w:b/>
+          <w:sz w:val="32"/>
+          <w:szCs w:val="32"/>
+          <w:lang w:val="en-US"/>
+        </w:rPr>
+        <w:t>ing</w:t>
+      </w:r>
+    </w:p>
+    <w:p>
+      <w:pPr>
+        <w:jc w:val="both"/>
+        <w:rPr>
+          <w:rFonts w:asciiTheme="majorHAnsi" w:hAnsiTheme="majorHAnsi"/>
+          <w:lang w:val="en-US"/>
+        </w:rPr>
+      </w:pPr>
     </w:p>
     <w:p>
       <w:pPr>
@@ -2369,14 +2525,14 @@
           <w:rFonts w:asciiTheme="majorHAnsi" w:hAnsiTheme="majorHAnsi"/>
           <w:lang w:val="en-US"/>
         </w:rPr>
-        <w:t>User</w:t>
-      </w:r>
-      <w:r>
-        <w:rPr>
-          <w:rFonts w:asciiTheme="majorHAnsi" w:hAnsiTheme="majorHAnsi"/>
-          <w:lang w:val="en-US"/>
-        </w:rPr>
-        <w:t>: It is a person authenticated, he can localize, reserve a car and then use it.</w:t>
+        <w:t>Guest</w:t>
+      </w:r>
+      <w:r>
+        <w:rPr>
+          <w:rFonts w:asciiTheme="majorHAnsi" w:hAnsiTheme="majorHAnsi"/>
+          <w:lang w:val="en-US"/>
+        </w:rPr>
+        <w:t>: it is a person who wants to join to the car-sharing services of PowerEnJoy, he can only register to the system, after that he can logging into the system</w:t>
       </w:r>
     </w:p>
     <w:p>
@@ -2397,6 +2553,34 @@
           <w:rFonts w:asciiTheme="majorHAnsi" w:hAnsiTheme="majorHAnsi"/>
           <w:lang w:val="en-US"/>
         </w:rPr>
+        <w:t>User</w:t>
+      </w:r>
+      <w:r>
+        <w:rPr>
+          <w:rFonts w:asciiTheme="majorHAnsi" w:hAnsiTheme="majorHAnsi"/>
+          <w:lang w:val="en-US"/>
+        </w:rPr>
+        <w:t>: It is a person authenticated, he can localize, reserve a car and then use it.</w:t>
+      </w:r>
+    </w:p>
+    <w:p>
+      <w:pPr>
+        <w:pStyle w:val="Paragrafoelenco"/>
+        <w:numPr>
+          <w:ilvl w:val="0"/>
+          <w:numId w:val="2"/>
+        </w:numPr>
+        <w:jc w:val="both"/>
+        <w:rPr>
+          <w:rFonts w:asciiTheme="majorHAnsi" w:hAnsiTheme="majorHAnsi"/>
+          <w:lang w:val="en-US"/>
+        </w:rPr>
+      </w:pPr>
+      <w:r>
+        <w:rPr>
+          <w:rFonts w:asciiTheme="majorHAnsi" w:hAnsiTheme="majorHAnsi"/>
+          <w:lang w:val="en-US"/>
+        </w:rPr>
         <w:t>Tec</w:t>
       </w:r>
       <w:r>
@@ -2404,21 +2588,21 @@
           <w:rFonts w:asciiTheme="majorHAnsi" w:hAnsiTheme="majorHAnsi"/>
           <w:lang w:val="en-US"/>
         </w:rPr>
-        <w:t xml:space="preserve">hnician: </w:t>
-      </w:r>
-      <w:r>
-        <w:rPr>
-          <w:rFonts w:asciiTheme="majorHAnsi" w:hAnsiTheme="majorHAnsi"/>
-          <w:lang w:val="en-US"/>
-        </w:rPr>
-        <w:t>They are PoweEnJoy employees</w:t>
-      </w:r>
-      <w:r>
-        <w:rPr>
-          <w:rFonts w:asciiTheme="majorHAnsi" w:hAnsiTheme="majorHAnsi"/>
-          <w:lang w:val="en-US"/>
-        </w:rPr>
-        <w:t>, they can check the state of the vehicles and they have to fix the problems</w:t>
+        <w:t>hnician: They are Powe</w:t>
+      </w:r>
+      <w:r>
+        <w:rPr>
+          <w:rFonts w:asciiTheme="majorHAnsi" w:hAnsiTheme="majorHAnsi"/>
+          <w:lang w:val="en-US"/>
+        </w:rPr>
+        <w:t>r</w:t>
+      </w:r>
+      <w:r>
+        <w:rPr>
+          <w:rFonts w:asciiTheme="majorHAnsi" w:hAnsiTheme="majorHAnsi"/>
+          <w:lang w:val="en-US"/>
+        </w:rPr>
+        <w:t>EnJoy employees, they can check the state of the vehicles and they have to fix the problems</w:t>
       </w:r>
       <w:r>
         <w:rPr>
@@ -2427,6 +2611,96 @@
         </w:rPr>
         <w:t xml:space="preserve"> by repairing the cars or by plugging the cars into the power grid.</w:t>
       </w:r>
+    </w:p>
+    <w:p>
+      <w:pPr>
+        <w:jc w:val="both"/>
+        <w:rPr>
+          <w:rFonts w:asciiTheme="majorHAnsi" w:hAnsiTheme="majorHAnsi"/>
+          <w:lang w:val="en-US"/>
+        </w:rPr>
+      </w:pPr>
+    </w:p>
+    <w:p>
+      <w:pPr>
+        <w:jc w:val="both"/>
+        <w:rPr>
+          <w:rFonts w:asciiTheme="majorHAnsi" w:hAnsiTheme="majorHAnsi"/>
+          <w:lang w:val="en-US"/>
+        </w:rPr>
+      </w:pPr>
+    </w:p>
+    <w:p>
+      <w:pPr>
+        <w:jc w:val="both"/>
+        <w:rPr>
+          <w:rFonts w:asciiTheme="majorHAnsi" w:hAnsiTheme="majorHAnsi"/>
+          <w:lang w:val="en-US"/>
+        </w:rPr>
+      </w:pPr>
+    </w:p>
+    <w:p>
+      <w:pPr>
+        <w:jc w:val="both"/>
+        <w:rPr>
+          <w:rFonts w:asciiTheme="majorHAnsi" w:hAnsiTheme="majorHAnsi"/>
+          <w:lang w:val="en-US"/>
+        </w:rPr>
+      </w:pPr>
+    </w:p>
+    <w:p>
+      <w:pPr>
+        <w:jc w:val="both"/>
+        <w:rPr>
+          <w:rFonts w:asciiTheme="majorHAnsi" w:hAnsiTheme="majorHAnsi"/>
+          <w:lang w:val="en-US"/>
+        </w:rPr>
+      </w:pPr>
+    </w:p>
+    <w:p>
+      <w:pPr>
+        <w:jc w:val="both"/>
+        <w:rPr>
+          <w:rFonts w:asciiTheme="majorHAnsi" w:hAnsiTheme="majorHAnsi"/>
+          <w:lang w:val="en-US"/>
+        </w:rPr>
+      </w:pPr>
+    </w:p>
+    <w:p>
+      <w:pPr>
+        <w:jc w:val="both"/>
+        <w:rPr>
+          <w:rFonts w:asciiTheme="majorHAnsi" w:hAnsiTheme="majorHAnsi"/>
+          <w:lang w:val="en-US"/>
+        </w:rPr>
+      </w:pPr>
+    </w:p>
+    <w:p>
+      <w:pPr>
+        <w:jc w:val="both"/>
+        <w:rPr>
+          <w:rFonts w:asciiTheme="majorHAnsi" w:hAnsiTheme="majorHAnsi"/>
+          <w:lang w:val="en-US"/>
+        </w:rPr>
+      </w:pPr>
+    </w:p>
+    <w:p>
+      <w:pPr>
+        <w:jc w:val="both"/>
+        <w:rPr>
+          <w:rFonts w:asciiTheme="majorHAnsi" w:hAnsiTheme="majorHAnsi"/>
+          <w:lang w:val="en-US"/>
+        </w:rPr>
+      </w:pPr>
+    </w:p>
+    <w:p>
+      <w:pPr>
+        <w:jc w:val="both"/>
+        <w:rPr>
+          <w:rFonts w:asciiTheme="majorHAnsi" w:hAnsiTheme="majorHAnsi"/>
+          <w:lang w:val="en-US"/>
+        </w:rPr>
+      </w:pPr>
     </w:p>
     <w:p>
       <w:pPr>
@@ -3123,6 +3397,7 @@
           <w:rFonts w:asciiTheme="majorHAnsi" w:hAnsiTheme="majorHAnsi"/>
           <w:lang w:val="en-US"/>
         </w:rPr>
+        <w:lastRenderedPageBreak/>
         <w:t xml:space="preserve">The system permits to reserve a vehicle only if the user hasn’t </w:t>
       </w:r>
       <w:r>
@@ -3569,7 +3844,6 @@
           <w:rFonts w:asciiTheme="majorHAnsi" w:hAnsiTheme="majorHAnsi"/>
           <w:lang w:val="en-US"/>
         </w:rPr>
-        <w:lastRenderedPageBreak/>
         <w:t>G8. T</w:t>
       </w:r>
       <w:r>
@@ -3651,6 +3925,13 @@
         </w:rPr>
         <w:t>The system must provide a functionality that shows to the technicians all the vehicles with their state</w:t>
       </w:r>
+      <w:r>
+        <w:rPr>
+          <w:rFonts w:asciiTheme="majorHAnsi" w:hAnsiTheme="majorHAnsi"/>
+          <w:lang w:val="en-US"/>
+        </w:rPr>
+        <w:t xml:space="preserve"> and if the car is in charge or not.</w:t>
+      </w:r>
     </w:p>
     <w:p>
       <w:pPr>
@@ -3670,7 +3951,14 @@
           <w:rFonts w:asciiTheme="majorHAnsi" w:hAnsiTheme="majorHAnsi"/>
           <w:lang w:val="en-US"/>
         </w:rPr>
-        <w:t>The system must be able to communicate with the technicians</w:t>
+        <w:t>The system must be able to change the state of the vehicle</w:t>
+      </w:r>
+      <w:r>
+        <w:rPr>
+          <w:rFonts w:asciiTheme="majorHAnsi" w:hAnsiTheme="majorHAnsi"/>
+          <w:lang w:val="en-US"/>
+        </w:rPr>
+        <w:t>s based on what the technicians want</w:t>
       </w:r>
     </w:p>
     <w:p>
@@ -3691,42 +3979,8 @@
           <w:rFonts w:asciiTheme="majorHAnsi" w:hAnsiTheme="majorHAnsi"/>
           <w:lang w:val="en-US"/>
         </w:rPr>
-        <w:t>The system must be able to change the state of the vehicle</w:t>
-      </w:r>
-      <w:r>
-        <w:rPr>
-          <w:rFonts w:asciiTheme="majorHAnsi" w:hAnsiTheme="majorHAnsi"/>
-          <w:lang w:val="en-US"/>
-        </w:rPr>
-        <w:t>s based on what the technicians want</w:t>
-      </w:r>
-    </w:p>
-    <w:p>
-      <w:pPr>
-        <w:jc w:val="both"/>
-        <w:rPr>
-          <w:rFonts w:asciiTheme="majorHAnsi" w:hAnsiTheme="majorHAnsi"/>
-          <w:lang w:val="en-US"/>
-        </w:rPr>
-      </w:pPr>
-    </w:p>
-    <w:p>
-      <w:pPr>
-        <w:jc w:val="both"/>
-        <w:rPr>
-          <w:rFonts w:asciiTheme="majorHAnsi" w:hAnsiTheme="majorHAnsi"/>
-          <w:lang w:val="en-US"/>
-        </w:rPr>
-      </w:pPr>
-    </w:p>
-    <w:p>
-      <w:pPr>
-        <w:jc w:val="both"/>
-        <w:rPr>
-          <w:rFonts w:asciiTheme="majorHAnsi" w:hAnsiTheme="majorHAnsi"/>
-          <w:lang w:val="en-US"/>
-        </w:rPr>
-      </w:pPr>
+        <w:t>The system must be able to communicate with the technicians</w:t>
+      </w:r>
     </w:p>
     <w:p>
       <w:pPr>
@@ -3739,7 +3993,10 @@
           <w:lang w:val="en-US"/>
         </w:rPr>
       </w:pPr>
-      <w:r>
+    </w:p>
+    <w:p>
+      <w:pPr>
+        <w:jc w:val="both"/>
         <w:rPr>
           <w:rFonts w:asciiTheme="majorHAnsi" w:hAnsiTheme="majorHAnsi"/>
           <w:b/>
@@ -3747,8 +4004,7 @@
           <w:szCs w:val="32"/>
           <w:lang w:val="en-US"/>
         </w:rPr>
-        <w:t>Scenario identifying</w:t>
-      </w:r>
+      </w:pPr>
     </w:p>
     <w:p>
       <w:pPr>
@@ -3785,10 +4041,7 @@
           <w:lang w:val="en-US"/>
         </w:rPr>
       </w:pPr>
-    </w:p>
-    <w:p>
-      <w:pPr>
-        <w:jc w:val="both"/>
+      <w:r>
         <w:rPr>
           <w:rFonts w:asciiTheme="majorHAnsi" w:hAnsiTheme="majorHAnsi"/>
           <w:b/>
@@ -3796,7 +4049,317 @@
           <w:szCs w:val="32"/>
           <w:lang w:val="en-US"/>
         </w:rPr>
-      </w:pPr>
+        <w:t>Scenario identifying</w:t>
+      </w:r>
+    </w:p>
+    <w:p>
+      <w:pPr>
+        <w:jc w:val="both"/>
+        <w:rPr>
+          <w:rFonts w:asciiTheme="majorHAnsi" w:hAnsiTheme="majorHAnsi"/>
+          <w:lang w:val="en-US"/>
+        </w:rPr>
+      </w:pPr>
+    </w:p>
+    <w:p>
+      <w:pPr>
+        <w:jc w:val="both"/>
+        <w:rPr>
+          <w:rFonts w:asciiTheme="majorHAnsi" w:hAnsiTheme="majorHAnsi"/>
+          <w:lang w:val="en-US"/>
+        </w:rPr>
+      </w:pPr>
+      <w:r>
+        <w:rPr>
+          <w:rFonts w:asciiTheme="majorHAnsi" w:hAnsiTheme="majorHAnsi"/>
+          <w:lang w:val="en-US"/>
+        </w:rPr>
+        <w:t>Here are described many scenarios to explain how the system works, with practical examples.</w:t>
+      </w:r>
+    </w:p>
+    <w:p>
+      <w:pPr>
+        <w:jc w:val="both"/>
+        <w:rPr>
+          <w:rFonts w:asciiTheme="majorHAnsi" w:hAnsiTheme="majorHAnsi"/>
+          <w:b/>
+          <w:sz w:val="28"/>
+          <w:szCs w:val="28"/>
+          <w:lang w:val="en-US"/>
+        </w:rPr>
+      </w:pPr>
+    </w:p>
+    <w:p>
+      <w:pPr>
+        <w:jc w:val="both"/>
+        <w:rPr>
+          <w:rFonts w:asciiTheme="majorHAnsi" w:hAnsiTheme="majorHAnsi"/>
+          <w:b/>
+          <w:sz w:val="28"/>
+          <w:szCs w:val="28"/>
+          <w:lang w:val="en-US"/>
+        </w:rPr>
+      </w:pPr>
+    </w:p>
+    <w:p>
+      <w:pPr>
+        <w:jc w:val="both"/>
+        <w:rPr>
+          <w:rFonts w:asciiTheme="majorHAnsi" w:hAnsiTheme="majorHAnsi"/>
+          <w:b/>
+          <w:sz w:val="28"/>
+          <w:szCs w:val="28"/>
+          <w:lang w:val="en-US"/>
+        </w:rPr>
+      </w:pPr>
+    </w:p>
+    <w:p>
+      <w:pPr>
+        <w:jc w:val="both"/>
+        <w:rPr>
+          <w:rFonts w:asciiTheme="majorHAnsi" w:hAnsiTheme="majorHAnsi"/>
+          <w:b/>
+          <w:sz w:val="28"/>
+          <w:szCs w:val="28"/>
+          <w:lang w:val="en-US"/>
+        </w:rPr>
+      </w:pPr>
+    </w:p>
+    <w:p>
+      <w:pPr>
+        <w:jc w:val="both"/>
+        <w:rPr>
+          <w:rFonts w:asciiTheme="majorHAnsi" w:hAnsiTheme="majorHAnsi"/>
+          <w:b/>
+          <w:sz w:val="28"/>
+          <w:szCs w:val="28"/>
+          <w:lang w:val="en-US"/>
+        </w:rPr>
+      </w:pPr>
+      <w:r>
+        <w:rPr>
+          <w:rFonts w:asciiTheme="majorHAnsi" w:hAnsiTheme="majorHAnsi"/>
+          <w:b/>
+          <w:sz w:val="28"/>
+          <w:szCs w:val="28"/>
+          <w:lang w:val="en-US"/>
+        </w:rPr>
+        <w:t>Scenario 1</w:t>
+      </w:r>
+    </w:p>
+    <w:p>
+      <w:pPr>
+        <w:jc w:val="both"/>
+        <w:rPr>
+          <w:rFonts w:asciiTheme="majorHAnsi" w:hAnsiTheme="majorHAnsi"/>
+          <w:b/>
+          <w:sz w:val="28"/>
+          <w:szCs w:val="28"/>
+          <w:lang w:val="en-US"/>
+        </w:rPr>
+      </w:pPr>
+    </w:p>
+    <w:p>
+      <w:pPr>
+        <w:jc w:val="both"/>
+        <w:rPr>
+          <w:rFonts w:asciiTheme="majorHAnsi" w:hAnsiTheme="majorHAnsi"/>
+          <w:lang w:val="en-US"/>
+        </w:rPr>
+      </w:pPr>
+      <w:r>
+        <w:rPr>
+          <w:rFonts w:asciiTheme="majorHAnsi" w:hAnsiTheme="majorHAnsi"/>
+          <w:lang w:val="en-US"/>
+        </w:rPr>
+        <w:t>Luca wants to register</w:t>
+      </w:r>
+      <w:r>
+        <w:rPr>
+          <w:rFonts w:asciiTheme="majorHAnsi" w:hAnsiTheme="majorHAnsi"/>
+          <w:lang w:val="en-US"/>
+        </w:rPr>
+        <w:t xml:space="preserve"> to PowerEnJoy services. He is provided of a driving license that permits him to drive the electric cars of the car-sharing service. He is also provided by a payment method that is accepted by PowerEnJoy. So he opens the registration page of PowerEnJoy’s website and fills the registration form with his personal information. Once he has finished he receives a password that he has to use to log in the system.</w:t>
+      </w:r>
+    </w:p>
+    <w:p>
+      <w:pPr>
+        <w:jc w:val="both"/>
+        <w:rPr>
+          <w:rFonts w:asciiTheme="majorHAnsi" w:hAnsiTheme="majorHAnsi"/>
+          <w:lang w:val="en-US"/>
+        </w:rPr>
+      </w:pPr>
+      <w:r>
+        <w:rPr>
+          <w:rFonts w:asciiTheme="majorHAnsi" w:hAnsiTheme="majorHAnsi"/>
+          <w:lang w:val="en-US"/>
+        </w:rPr>
+        <w:t xml:space="preserve">Now Luca can log in the system and can use all the services that PowerEnJoy reserves to </w:t>
+      </w:r>
+      <w:r>
+        <w:rPr>
+          <w:rFonts w:asciiTheme="majorHAnsi" w:hAnsiTheme="majorHAnsi"/>
+          <w:lang w:val="en-US"/>
+        </w:rPr>
+        <w:t>its</w:t>
+      </w:r>
+      <w:r>
+        <w:rPr>
+          <w:rFonts w:asciiTheme="majorHAnsi" w:hAnsiTheme="majorHAnsi"/>
+          <w:lang w:val="en-US"/>
+        </w:rPr>
+        <w:t xml:space="preserve"> users.</w:t>
+      </w:r>
+    </w:p>
+    <w:p>
+      <w:pPr>
+        <w:jc w:val="both"/>
+        <w:rPr>
+          <w:rFonts w:asciiTheme="majorHAnsi" w:hAnsiTheme="majorHAnsi"/>
+          <w:b/>
+          <w:sz w:val="28"/>
+          <w:szCs w:val="28"/>
+          <w:lang w:val="en-US"/>
+        </w:rPr>
+      </w:pPr>
+    </w:p>
+    <w:p>
+      <w:pPr>
+        <w:jc w:val="both"/>
+        <w:rPr>
+          <w:rFonts w:asciiTheme="majorHAnsi" w:hAnsiTheme="majorHAnsi"/>
+          <w:b/>
+          <w:sz w:val="28"/>
+          <w:szCs w:val="28"/>
+          <w:lang w:val="en-US"/>
+        </w:rPr>
+      </w:pPr>
+    </w:p>
+    <w:p>
+      <w:pPr>
+        <w:jc w:val="both"/>
+        <w:rPr>
+          <w:rFonts w:asciiTheme="majorHAnsi" w:hAnsiTheme="majorHAnsi"/>
+          <w:b/>
+          <w:sz w:val="28"/>
+          <w:szCs w:val="28"/>
+          <w:lang w:val="en-US"/>
+        </w:rPr>
+      </w:pPr>
+    </w:p>
+    <w:p>
+      <w:pPr>
+        <w:jc w:val="both"/>
+        <w:rPr>
+          <w:rFonts w:asciiTheme="majorHAnsi" w:hAnsiTheme="majorHAnsi"/>
+          <w:b/>
+          <w:sz w:val="28"/>
+          <w:szCs w:val="28"/>
+          <w:lang w:val="en-US"/>
+        </w:rPr>
+      </w:pPr>
+    </w:p>
+    <w:p>
+      <w:pPr>
+        <w:jc w:val="both"/>
+        <w:rPr>
+          <w:rFonts w:asciiTheme="majorHAnsi" w:hAnsiTheme="majorHAnsi"/>
+          <w:b/>
+          <w:sz w:val="28"/>
+          <w:szCs w:val="28"/>
+          <w:lang w:val="en-US"/>
+        </w:rPr>
+      </w:pPr>
+      <w:r>
+        <w:rPr>
+          <w:rFonts w:asciiTheme="majorHAnsi" w:hAnsiTheme="majorHAnsi"/>
+          <w:b/>
+          <w:sz w:val="28"/>
+          <w:szCs w:val="28"/>
+          <w:lang w:val="en-US"/>
+        </w:rPr>
+        <w:t>Scenario 2</w:t>
+      </w:r>
+    </w:p>
+    <w:p>
+      <w:pPr>
+        <w:jc w:val="both"/>
+        <w:rPr>
+          <w:rFonts w:asciiTheme="majorHAnsi" w:hAnsiTheme="majorHAnsi"/>
+          <w:b/>
+          <w:sz w:val="28"/>
+          <w:szCs w:val="28"/>
+          <w:lang w:val="en-US"/>
+        </w:rPr>
+      </w:pPr>
+    </w:p>
+    <w:p>
+      <w:pPr>
+        <w:jc w:val="both"/>
+        <w:rPr>
+          <w:rFonts w:asciiTheme="majorHAnsi" w:hAnsiTheme="majorHAnsi"/>
+          <w:lang w:val="en-US"/>
+        </w:rPr>
+      </w:pPr>
+      <w:r>
+        <w:rPr>
+          <w:rFonts w:asciiTheme="majorHAnsi" w:hAnsiTheme="majorHAnsi"/>
+          <w:lang w:val="en-US"/>
+        </w:rPr>
+        <w:t xml:space="preserve">After many hours of lecture, Marco wants to come back home from the university. Marco is lucky, because his university and his home are </w:t>
+      </w:r>
+      <w:r>
+        <w:rPr>
+          <w:rFonts w:asciiTheme="majorHAnsi" w:hAnsiTheme="majorHAnsi"/>
+          <w:lang w:val="en-US"/>
+        </w:rPr>
+        <w:t xml:space="preserve">both </w:t>
+      </w:r>
+      <w:r>
+        <w:rPr>
+          <w:rFonts w:asciiTheme="majorHAnsi" w:hAnsiTheme="majorHAnsi"/>
+          <w:lang w:val="en-US"/>
+        </w:rPr>
+        <w:t>covered by the safe area of the PowerEnJoy’s car-sharing</w:t>
+      </w:r>
+      <w:r>
+        <w:rPr>
+          <w:rFonts w:asciiTheme="majorHAnsi" w:hAnsiTheme="majorHAnsi"/>
+          <w:lang w:val="en-US"/>
+        </w:rPr>
+        <w:t xml:space="preserve">. So Marco logs into the system and searches a car near his position. Now he reserves that car and reaches the position on foot </w:t>
+      </w:r>
+      <w:r>
+        <w:rPr>
+          <w:rFonts w:asciiTheme="majorHAnsi" w:hAnsiTheme="majorHAnsi"/>
+          <w:lang w:val="en-US"/>
+        </w:rPr>
+        <w:t>before the reservation’s time expires</w:t>
+      </w:r>
+      <w:r>
+        <w:rPr>
+          <w:rFonts w:asciiTheme="majorHAnsi" w:hAnsiTheme="majorHAnsi"/>
+          <w:lang w:val="en-US"/>
+        </w:rPr>
+        <w:t>, then he unlocks the car and drives the car.</w:t>
+      </w:r>
+    </w:p>
+    <w:p>
+      <w:pPr>
+        <w:jc w:val="both"/>
+        <w:rPr>
+          <w:rFonts w:asciiTheme="majorHAnsi" w:hAnsiTheme="majorHAnsi"/>
+          <w:lang w:val="en-US"/>
+        </w:rPr>
+      </w:pPr>
+      <w:r>
+        <w:rPr>
+          <w:rFonts w:asciiTheme="majorHAnsi" w:hAnsiTheme="majorHAnsi"/>
+          <w:lang w:val="en-US"/>
+        </w:rPr>
+        <w:t xml:space="preserve">During the path Marco can check his current charges. When he arrives at home he parks the car and get out of it, to end the ride and to stop the charging. </w:t>
+      </w:r>
     </w:p>
     <w:p>
       <w:pPr>
@@ -3816,6 +4379,112 @@
         <w:rPr>
           <w:rFonts w:asciiTheme="majorHAnsi" w:hAnsiTheme="majorHAnsi"/>
           <w:b/>
+          <w:sz w:val="28"/>
+          <w:szCs w:val="28"/>
+          <w:lang w:val="en-US"/>
+        </w:rPr>
+      </w:pPr>
+    </w:p>
+    <w:p>
+      <w:pPr>
+        <w:jc w:val="both"/>
+        <w:rPr>
+          <w:rFonts w:asciiTheme="majorHAnsi" w:hAnsiTheme="majorHAnsi"/>
+          <w:b/>
+          <w:sz w:val="28"/>
+          <w:szCs w:val="28"/>
+          <w:lang w:val="en-US"/>
+        </w:rPr>
+      </w:pPr>
+    </w:p>
+    <w:p>
+      <w:pPr>
+        <w:jc w:val="both"/>
+        <w:rPr>
+          <w:rFonts w:asciiTheme="majorHAnsi" w:hAnsiTheme="majorHAnsi"/>
+          <w:b/>
+          <w:sz w:val="28"/>
+          <w:szCs w:val="28"/>
+          <w:lang w:val="en-US"/>
+        </w:rPr>
+      </w:pPr>
+    </w:p>
+    <w:p>
+      <w:pPr>
+        <w:jc w:val="both"/>
+        <w:rPr>
+          <w:rFonts w:asciiTheme="majorHAnsi" w:hAnsiTheme="majorHAnsi"/>
+          <w:b/>
+          <w:sz w:val="28"/>
+          <w:szCs w:val="28"/>
+          <w:lang w:val="en-US"/>
+        </w:rPr>
+      </w:pPr>
+    </w:p>
+    <w:p>
+      <w:pPr>
+        <w:jc w:val="both"/>
+        <w:rPr>
+          <w:rFonts w:asciiTheme="majorHAnsi" w:hAnsiTheme="majorHAnsi"/>
+          <w:b/>
+          <w:sz w:val="28"/>
+          <w:szCs w:val="28"/>
+          <w:lang w:val="en-US"/>
+        </w:rPr>
+      </w:pPr>
+    </w:p>
+    <w:p>
+      <w:pPr>
+        <w:jc w:val="both"/>
+        <w:rPr>
+          <w:rFonts w:asciiTheme="majorHAnsi" w:hAnsiTheme="majorHAnsi"/>
+          <w:b/>
+          <w:sz w:val="28"/>
+          <w:szCs w:val="28"/>
+          <w:lang w:val="en-US"/>
+        </w:rPr>
+      </w:pPr>
+    </w:p>
+    <w:p>
+      <w:pPr>
+        <w:jc w:val="both"/>
+        <w:rPr>
+          <w:rFonts w:asciiTheme="majorHAnsi" w:hAnsiTheme="majorHAnsi"/>
+          <w:b/>
+          <w:sz w:val="28"/>
+          <w:szCs w:val="28"/>
+          <w:lang w:val="en-US"/>
+        </w:rPr>
+      </w:pPr>
+    </w:p>
+    <w:p>
+      <w:pPr>
+        <w:jc w:val="both"/>
+        <w:rPr>
+          <w:rFonts w:asciiTheme="majorHAnsi" w:hAnsiTheme="majorHAnsi"/>
+          <w:b/>
+          <w:sz w:val="28"/>
+          <w:szCs w:val="28"/>
+          <w:lang w:val="en-US"/>
+        </w:rPr>
+      </w:pPr>
+      <w:r>
+        <w:rPr>
+          <w:rFonts w:asciiTheme="majorHAnsi" w:hAnsiTheme="majorHAnsi"/>
+          <w:b/>
+          <w:sz w:val="28"/>
+          <w:szCs w:val="28"/>
+          <w:lang w:val="en-US"/>
+        </w:rPr>
+        <w:t>Scenario 3</w:t>
+      </w:r>
+    </w:p>
+    <w:p>
+      <w:pPr>
+        <w:jc w:val="both"/>
+        <w:rPr>
+          <w:rFonts w:asciiTheme="majorHAnsi" w:hAnsiTheme="majorHAnsi"/>
+          <w:b/>
           <w:sz w:val="32"/>
           <w:szCs w:val="32"/>
           <w:lang w:val="en-US"/>
@@ -3827,6 +4496,92 @@
         <w:jc w:val="both"/>
         <w:rPr>
           <w:rFonts w:asciiTheme="majorHAnsi" w:hAnsiTheme="majorHAnsi"/>
+          <w:lang w:val="en-US"/>
+        </w:rPr>
+      </w:pPr>
+      <w:r>
+        <w:rPr>
+          <w:rFonts w:asciiTheme="majorHAnsi" w:hAnsiTheme="majorHAnsi"/>
+          <w:lang w:val="en-US"/>
+        </w:rPr>
+        <w:t>John is in a conference and he is very tired, so he wants to go home quickly as soon as the conference over. The place where the conference is taken and John’s home are both located in the safe area of Po</w:t>
+      </w:r>
+      <w:r>
+        <w:rPr>
+          <w:rFonts w:asciiTheme="majorHAnsi" w:hAnsiTheme="majorHAnsi"/>
+          <w:lang w:val="en-US"/>
+        </w:rPr>
+        <w:t>werEnJoy service,</w:t>
+      </w:r>
+      <w:r>
+        <w:rPr>
+          <w:rFonts w:asciiTheme="majorHAnsi" w:hAnsiTheme="majorHAnsi"/>
+          <w:lang w:val="en-US"/>
+        </w:rPr>
+        <w:t xml:space="preserve"> </w:t>
+      </w:r>
+      <w:r>
+        <w:rPr>
+          <w:rFonts w:asciiTheme="majorHAnsi" w:hAnsiTheme="majorHAnsi"/>
+          <w:lang w:val="en-US"/>
+        </w:rPr>
+        <w:t>s</w:t>
+      </w:r>
+      <w:r>
+        <w:rPr>
+          <w:rFonts w:asciiTheme="majorHAnsi" w:hAnsiTheme="majorHAnsi"/>
+          <w:lang w:val="en-US"/>
+        </w:rPr>
+        <w:t>o when the conference is almost over John reserves a car</w:t>
+      </w:r>
+      <w:r>
+        <w:rPr>
+          <w:rFonts w:asciiTheme="majorHAnsi" w:hAnsiTheme="majorHAnsi"/>
+          <w:lang w:val="en-US"/>
+        </w:rPr>
+        <w:t>. B</w:t>
+      </w:r>
+      <w:r>
+        <w:rPr>
+          <w:rFonts w:asciiTheme="majorHAnsi" w:hAnsiTheme="majorHAnsi"/>
+          <w:lang w:val="en-US"/>
+        </w:rPr>
+        <w:t>ut when the conference is over John has to reach the position of the car</w:t>
+      </w:r>
+      <w:r>
+        <w:rPr>
+          <w:rFonts w:asciiTheme="majorHAnsi" w:hAnsiTheme="majorHAnsi"/>
+          <w:lang w:val="en-US"/>
+        </w:rPr>
+        <w:t>,</w:t>
+      </w:r>
+      <w:r>
+        <w:rPr>
+          <w:rFonts w:asciiTheme="majorHAnsi" w:hAnsiTheme="majorHAnsi"/>
+          <w:lang w:val="en-US"/>
+        </w:rPr>
+        <w:t xml:space="preserve"> that isn’t very close to him. So </w:t>
+      </w:r>
+      <w:r>
+        <w:rPr>
+          <w:rFonts w:asciiTheme="majorHAnsi" w:hAnsiTheme="majorHAnsi"/>
+          <w:lang w:val="en-US"/>
+        </w:rPr>
+        <w:t>before John can reach the car the reservation’s time expires and unfortunately John have to pay the fee and he has to looking for another car.</w:t>
+      </w:r>
+      <w:r>
+        <w:rPr>
+          <w:rFonts w:asciiTheme="majorHAnsi" w:hAnsiTheme="majorHAnsi"/>
+          <w:lang w:val="en-US"/>
+        </w:rPr>
+        <w:t xml:space="preserve"> </w:t>
+      </w:r>
+    </w:p>
+    <w:p>
+      <w:pPr>
+        <w:jc w:val="both"/>
+        <w:rPr>
+          <w:rFonts w:asciiTheme="majorHAnsi" w:hAnsiTheme="majorHAnsi"/>
           <w:b/>
           <w:sz w:val="32"/>
           <w:szCs w:val="32"/>
@@ -3876,6 +4631,203 @@
         <w:rPr>
           <w:rFonts w:asciiTheme="majorHAnsi" w:hAnsiTheme="majorHAnsi"/>
           <w:b/>
+          <w:sz w:val="28"/>
+          <w:szCs w:val="28"/>
+          <w:lang w:val="en-US"/>
+        </w:rPr>
+      </w:pPr>
+      <w:r>
+        <w:rPr>
+          <w:rFonts w:asciiTheme="majorHAnsi" w:hAnsiTheme="majorHAnsi"/>
+          <w:b/>
+          <w:sz w:val="28"/>
+          <w:szCs w:val="28"/>
+          <w:lang w:val="en-US"/>
+        </w:rPr>
+        <w:t>Scenario 4</w:t>
+      </w:r>
+    </w:p>
+    <w:p>
+      <w:pPr>
+        <w:jc w:val="both"/>
+        <w:rPr>
+          <w:rFonts w:asciiTheme="majorHAnsi" w:hAnsiTheme="majorHAnsi"/>
+          <w:b/>
+          <w:sz w:val="28"/>
+          <w:szCs w:val="28"/>
+          <w:lang w:val="en-US"/>
+        </w:rPr>
+      </w:pPr>
+    </w:p>
+    <w:p>
+      <w:pPr>
+        <w:jc w:val="both"/>
+        <w:rPr>
+          <w:rFonts w:asciiTheme="majorHAnsi" w:hAnsiTheme="majorHAnsi"/>
+          <w:lang w:val="en-US"/>
+        </w:rPr>
+      </w:pPr>
+      <w:r>
+        <w:rPr>
+          <w:rFonts w:asciiTheme="majorHAnsi" w:hAnsiTheme="majorHAnsi"/>
+          <w:lang w:val="en-US"/>
+        </w:rPr>
+        <w:t>Alice is a technician of PowerEnJoy and this morning has to go to work. When she arrives in the</w:t>
+      </w:r>
+      <w:r>
+        <w:rPr>
+          <w:rFonts w:asciiTheme="majorHAnsi" w:hAnsiTheme="majorHAnsi"/>
+          <w:lang w:val="en-US"/>
+        </w:rPr>
+        <w:t xml:space="preserve"> office,</w:t>
+      </w:r>
+      <w:r>
+        <w:rPr>
+          <w:rFonts w:asciiTheme="majorHAnsi" w:hAnsiTheme="majorHAnsi"/>
+          <w:lang w:val="en-US"/>
+        </w:rPr>
+        <w:t xml:space="preserve"> she</w:t>
+      </w:r>
+      <w:r>
+        <w:rPr>
+          <w:rFonts w:asciiTheme="majorHAnsi" w:hAnsiTheme="majorHAnsi"/>
+          <w:lang w:val="en-US"/>
+        </w:rPr>
+        <w:t xml:space="preserve"> can check the state of all the vehicles, so </w:t>
+      </w:r>
+      <w:r>
+        <w:rPr>
+          <w:rFonts w:asciiTheme="majorHAnsi" w:hAnsiTheme="majorHAnsi"/>
+          <w:lang w:val="en-US"/>
+        </w:rPr>
+        <w:t>s</w:t>
+      </w:r>
+      <w:r>
+        <w:rPr>
+          <w:rFonts w:asciiTheme="majorHAnsi" w:hAnsiTheme="majorHAnsi"/>
+          <w:lang w:val="en-US"/>
+        </w:rPr>
+        <w:t xml:space="preserve">he finds many </w:t>
+      </w:r>
+      <w:r>
+        <w:rPr>
+          <w:rFonts w:asciiTheme="majorHAnsi" w:hAnsiTheme="majorHAnsi"/>
+          <w:lang w:val="en-US"/>
+        </w:rPr>
+        <w:t>“low battery”</w:t>
+      </w:r>
+      <w:r>
+        <w:rPr>
+          <w:rFonts w:asciiTheme="majorHAnsi" w:hAnsiTheme="majorHAnsi"/>
+          <w:lang w:val="en-US"/>
+        </w:rPr>
+        <w:t xml:space="preserve"> cars</w:t>
+      </w:r>
+      <w:r>
+        <w:rPr>
+          <w:rFonts w:asciiTheme="majorHAnsi" w:hAnsiTheme="majorHAnsi"/>
+          <w:lang w:val="en-US"/>
+        </w:rPr>
+        <w:t xml:space="preserve"> not in charge</w:t>
+      </w:r>
+      <w:r>
+        <w:rPr>
+          <w:rFonts w:asciiTheme="majorHAnsi" w:hAnsiTheme="majorHAnsi"/>
+          <w:lang w:val="en-US"/>
+        </w:rPr>
+        <w:t>.</w:t>
+      </w:r>
+      <w:r>
+        <w:rPr>
+          <w:rFonts w:asciiTheme="majorHAnsi" w:hAnsiTheme="majorHAnsi"/>
+          <w:lang w:val="en-US"/>
+        </w:rPr>
+        <w:t xml:space="preserve"> She chooses one and </w:t>
+      </w:r>
+      <w:r>
+        <w:rPr>
+          <w:rFonts w:asciiTheme="majorHAnsi" w:hAnsiTheme="majorHAnsi"/>
+          <w:lang w:val="en-US"/>
+        </w:rPr>
+        <w:t>changes its state in “In processing”, then he takes the key of this car</w:t>
+      </w:r>
+      <w:r>
+        <w:rPr>
+          <w:rFonts w:asciiTheme="majorHAnsi" w:hAnsiTheme="majorHAnsi"/>
+          <w:lang w:val="en-US"/>
+        </w:rPr>
+        <w:t xml:space="preserve"> from the office</w:t>
+      </w:r>
+      <w:r>
+        <w:rPr>
+          <w:rFonts w:asciiTheme="majorHAnsi" w:hAnsiTheme="majorHAnsi"/>
+          <w:lang w:val="en-US"/>
+        </w:rPr>
+        <w:t xml:space="preserve"> and reaches the position of the car. She </w:t>
+      </w:r>
+      <w:r>
+        <w:rPr>
+          <w:rFonts w:asciiTheme="majorHAnsi" w:hAnsiTheme="majorHAnsi"/>
+          <w:lang w:val="en-US"/>
+        </w:rPr>
+        <w:t>unlocks it and drives the car to</w:t>
+      </w:r>
+      <w:r>
+        <w:rPr>
+          <w:rFonts w:asciiTheme="majorHAnsi" w:hAnsiTheme="majorHAnsi"/>
+          <w:lang w:val="en-US"/>
+        </w:rPr>
+        <w:t xml:space="preserve"> a free po</w:t>
+      </w:r>
+      <w:r>
+        <w:rPr>
+          <w:rFonts w:asciiTheme="majorHAnsi" w:hAnsiTheme="majorHAnsi"/>
+          <w:lang w:val="en-US"/>
+        </w:rPr>
+        <w:t>wer grid and plugs in the car. Now the car is in charge,</w:t>
+      </w:r>
+      <w:r>
+        <w:rPr>
+          <w:rFonts w:asciiTheme="majorHAnsi" w:hAnsiTheme="majorHAnsi"/>
+          <w:lang w:val="en-US"/>
+        </w:rPr>
+        <w:t xml:space="preserve"> </w:t>
+      </w:r>
+      <w:r>
+        <w:rPr>
+          <w:rFonts w:asciiTheme="majorHAnsi" w:hAnsiTheme="majorHAnsi"/>
+          <w:lang w:val="en-US"/>
+        </w:rPr>
+        <w:t>Alice changes the state of the car in “Available”</w:t>
+      </w:r>
+      <w:r>
+        <w:rPr>
+          <w:rFonts w:asciiTheme="majorHAnsi" w:hAnsiTheme="majorHAnsi"/>
+          <w:lang w:val="en-US"/>
+        </w:rPr>
+        <w:t xml:space="preserve"> and</w:t>
+      </w:r>
+      <w:r>
+        <w:rPr>
+          <w:rFonts w:asciiTheme="majorHAnsi" w:hAnsiTheme="majorHAnsi"/>
+          <w:lang w:val="en-US"/>
+        </w:rPr>
+        <w:t xml:space="preserve"> the system automatically set the state in “low battery” until the battery level is upper than the minimum threshold.</w:t>
+      </w:r>
+      <w:r>
+        <w:rPr>
+          <w:rFonts w:asciiTheme="majorHAnsi" w:hAnsiTheme="majorHAnsi"/>
+          <w:lang w:val="en-US"/>
+        </w:rPr>
+        <w:t xml:space="preserve"> Alice can now return to the office to take care of another car.</w:t>
+      </w:r>
+    </w:p>
+    <w:p>
+      <w:pPr>
+        <w:jc w:val="both"/>
+        <w:rPr>
+          <w:rFonts w:asciiTheme="majorHAnsi" w:hAnsiTheme="majorHAnsi"/>
+          <w:b/>
           <w:sz w:val="32"/>
           <w:szCs w:val="32"/>
           <w:lang w:val="en-US"/>
@@ -3924,28 +4876,6 @@
         <w:rPr>
           <w:rFonts w:asciiTheme="majorHAnsi" w:hAnsiTheme="majorHAnsi"/>
           <w:b/>
-          <w:sz w:val="36"/>
-          <w:szCs w:val="36"/>
-          <w:lang w:val="en-US"/>
-        </w:rPr>
-      </w:pPr>
-      <w:r>
-        <w:rPr>
-          <w:rFonts w:asciiTheme="majorHAnsi" w:hAnsiTheme="majorHAnsi"/>
-          <w:b/>
-          <w:sz w:val="36"/>
-          <w:szCs w:val="36"/>
-          <w:lang w:val="en-US"/>
-        </w:rPr>
-        <w:t>Hours of work</w:t>
-      </w:r>
-    </w:p>
-    <w:p>
-      <w:pPr>
-        <w:jc w:val="both"/>
-        <w:rPr>
-          <w:rFonts w:asciiTheme="majorHAnsi" w:hAnsiTheme="majorHAnsi"/>
-          <w:b/>
           <w:sz w:val="32"/>
           <w:szCs w:val="32"/>
           <w:lang w:val="en-US"/>
@@ -3963,7 +4893,10 @@
           <w:lang w:val="en-US"/>
         </w:rPr>
       </w:pPr>
-      <w:r>
+    </w:p>
+    <w:p>
+      <w:pPr>
+        <w:jc w:val="both"/>
         <w:rPr>
           <w:rFonts w:asciiTheme="majorHAnsi" w:hAnsiTheme="majorHAnsi"/>
           <w:b/>
@@ -3971,8 +4904,7 @@
           <w:szCs w:val="32"/>
           <w:lang w:val="en-US"/>
         </w:rPr>
-        <w:t>Luca Santini</w:t>
-      </w:r>
+      </w:pPr>
     </w:p>
     <w:p>
       <w:pPr>
@@ -3982,6 +4914,388 @@
           <w:b/>
           <w:sz w:val="32"/>
           <w:szCs w:val="32"/>
+          <w:lang w:val="en-US"/>
+        </w:rPr>
+      </w:pPr>
+    </w:p>
+    <w:p>
+      <w:pPr>
+        <w:jc w:val="both"/>
+        <w:rPr>
+          <w:rFonts w:asciiTheme="majorHAnsi" w:hAnsiTheme="majorHAnsi"/>
+          <w:b/>
+          <w:sz w:val="32"/>
+          <w:szCs w:val="32"/>
+          <w:lang w:val="en-US"/>
+        </w:rPr>
+      </w:pPr>
+    </w:p>
+    <w:p>
+      <w:pPr>
+        <w:jc w:val="both"/>
+        <w:rPr>
+          <w:rFonts w:asciiTheme="majorHAnsi" w:hAnsiTheme="majorHAnsi"/>
+          <w:b/>
+          <w:sz w:val="32"/>
+          <w:szCs w:val="32"/>
+          <w:lang w:val="en-US"/>
+        </w:rPr>
+      </w:pPr>
+    </w:p>
+    <w:p>
+      <w:pPr>
+        <w:jc w:val="both"/>
+        <w:rPr>
+          <w:rFonts w:asciiTheme="majorHAnsi" w:hAnsiTheme="majorHAnsi"/>
+          <w:b/>
+          <w:sz w:val="32"/>
+          <w:szCs w:val="32"/>
+          <w:lang w:val="en-US"/>
+        </w:rPr>
+      </w:pPr>
+    </w:p>
+    <w:p>
+      <w:pPr>
+        <w:jc w:val="both"/>
+        <w:rPr>
+          <w:rFonts w:asciiTheme="majorHAnsi" w:hAnsiTheme="majorHAnsi"/>
+          <w:b/>
+          <w:sz w:val="32"/>
+          <w:szCs w:val="32"/>
+          <w:lang w:val="en-US"/>
+        </w:rPr>
+      </w:pPr>
+    </w:p>
+    <w:p>
+      <w:pPr>
+        <w:jc w:val="both"/>
+        <w:rPr>
+          <w:rFonts w:asciiTheme="majorHAnsi" w:hAnsiTheme="majorHAnsi"/>
+          <w:b/>
+          <w:sz w:val="32"/>
+          <w:szCs w:val="32"/>
+          <w:lang w:val="en-US"/>
+        </w:rPr>
+      </w:pPr>
+    </w:p>
+    <w:p>
+      <w:pPr>
+        <w:jc w:val="both"/>
+        <w:rPr>
+          <w:rFonts w:asciiTheme="majorHAnsi" w:hAnsiTheme="majorHAnsi"/>
+          <w:b/>
+          <w:sz w:val="28"/>
+          <w:szCs w:val="28"/>
+          <w:lang w:val="en-US"/>
+        </w:rPr>
+      </w:pPr>
+    </w:p>
+    <w:p>
+      <w:pPr>
+        <w:jc w:val="both"/>
+        <w:rPr>
+          <w:rFonts w:asciiTheme="majorHAnsi" w:hAnsiTheme="majorHAnsi"/>
+          <w:b/>
+          <w:sz w:val="28"/>
+          <w:szCs w:val="28"/>
+          <w:lang w:val="en-US"/>
+        </w:rPr>
+      </w:pPr>
+    </w:p>
+    <w:p>
+      <w:pPr>
+        <w:jc w:val="both"/>
+        <w:rPr>
+          <w:rFonts w:asciiTheme="majorHAnsi" w:hAnsiTheme="majorHAnsi"/>
+          <w:b/>
+          <w:sz w:val="28"/>
+          <w:szCs w:val="28"/>
+          <w:lang w:val="en-US"/>
+        </w:rPr>
+      </w:pPr>
+    </w:p>
+    <w:p>
+      <w:pPr>
+        <w:jc w:val="both"/>
+        <w:rPr>
+          <w:rFonts w:asciiTheme="majorHAnsi" w:hAnsiTheme="majorHAnsi"/>
+          <w:b/>
+          <w:sz w:val="28"/>
+          <w:szCs w:val="28"/>
+          <w:lang w:val="en-US"/>
+        </w:rPr>
+      </w:pPr>
+    </w:p>
+    <w:p>
+      <w:pPr>
+        <w:jc w:val="both"/>
+        <w:rPr>
+          <w:rFonts w:asciiTheme="majorHAnsi" w:hAnsiTheme="majorHAnsi"/>
+          <w:b/>
+          <w:sz w:val="28"/>
+          <w:szCs w:val="28"/>
+          <w:lang w:val="en-US"/>
+        </w:rPr>
+      </w:pPr>
+    </w:p>
+    <w:p>
+      <w:pPr>
+        <w:jc w:val="both"/>
+        <w:rPr>
+          <w:rFonts w:asciiTheme="majorHAnsi" w:hAnsiTheme="majorHAnsi"/>
+          <w:b/>
+          <w:sz w:val="28"/>
+          <w:szCs w:val="28"/>
+          <w:lang w:val="en-US"/>
+        </w:rPr>
+      </w:pPr>
+    </w:p>
+    <w:p>
+      <w:pPr>
+        <w:jc w:val="both"/>
+        <w:rPr>
+          <w:rFonts w:asciiTheme="majorHAnsi" w:hAnsiTheme="majorHAnsi"/>
+          <w:b/>
+          <w:sz w:val="28"/>
+          <w:szCs w:val="28"/>
+          <w:lang w:val="en-US"/>
+        </w:rPr>
+      </w:pPr>
+    </w:p>
+    <w:p>
+      <w:pPr>
+        <w:jc w:val="both"/>
+        <w:rPr>
+          <w:rFonts w:asciiTheme="majorHAnsi" w:hAnsiTheme="majorHAnsi"/>
+          <w:b/>
+          <w:sz w:val="28"/>
+          <w:szCs w:val="28"/>
+          <w:lang w:val="en-US"/>
+        </w:rPr>
+      </w:pPr>
+    </w:p>
+    <w:p>
+      <w:pPr>
+        <w:jc w:val="both"/>
+        <w:rPr>
+          <w:rFonts w:asciiTheme="majorHAnsi" w:hAnsiTheme="majorHAnsi"/>
+          <w:b/>
+          <w:sz w:val="28"/>
+          <w:szCs w:val="28"/>
+          <w:lang w:val="en-US"/>
+        </w:rPr>
+      </w:pPr>
+    </w:p>
+    <w:p>
+      <w:pPr>
+        <w:jc w:val="both"/>
+        <w:rPr>
+          <w:rFonts w:asciiTheme="majorHAnsi" w:hAnsiTheme="majorHAnsi"/>
+          <w:b/>
+          <w:sz w:val="28"/>
+          <w:szCs w:val="28"/>
+          <w:lang w:val="en-US"/>
+        </w:rPr>
+      </w:pPr>
+    </w:p>
+    <w:p>
+      <w:pPr>
+        <w:jc w:val="both"/>
+        <w:rPr>
+          <w:rFonts w:asciiTheme="majorHAnsi" w:hAnsiTheme="majorHAnsi"/>
+          <w:b/>
+          <w:sz w:val="28"/>
+          <w:szCs w:val="28"/>
+          <w:lang w:val="en-US"/>
+        </w:rPr>
+      </w:pPr>
+    </w:p>
+    <w:p>
+      <w:pPr>
+        <w:jc w:val="both"/>
+        <w:rPr>
+          <w:rFonts w:asciiTheme="majorHAnsi" w:hAnsiTheme="majorHAnsi"/>
+          <w:b/>
+          <w:sz w:val="28"/>
+          <w:szCs w:val="28"/>
+          <w:lang w:val="en-US"/>
+        </w:rPr>
+      </w:pPr>
+    </w:p>
+    <w:p>
+      <w:pPr>
+        <w:jc w:val="both"/>
+        <w:rPr>
+          <w:rFonts w:asciiTheme="majorHAnsi" w:hAnsiTheme="majorHAnsi"/>
+          <w:b/>
+          <w:sz w:val="28"/>
+          <w:szCs w:val="28"/>
+          <w:lang w:val="en-US"/>
+        </w:rPr>
+      </w:pPr>
+    </w:p>
+    <w:p>
+      <w:pPr>
+        <w:jc w:val="both"/>
+        <w:rPr>
+          <w:rFonts w:asciiTheme="majorHAnsi" w:hAnsiTheme="majorHAnsi"/>
+          <w:b/>
+          <w:sz w:val="28"/>
+          <w:szCs w:val="28"/>
+          <w:lang w:val="en-US"/>
+        </w:rPr>
+      </w:pPr>
+    </w:p>
+    <w:p>
+      <w:pPr>
+        <w:jc w:val="both"/>
+        <w:rPr>
+          <w:rFonts w:asciiTheme="majorHAnsi" w:hAnsiTheme="majorHAnsi"/>
+          <w:b/>
+          <w:sz w:val="28"/>
+          <w:szCs w:val="28"/>
+          <w:lang w:val="en-US"/>
+        </w:rPr>
+      </w:pPr>
+    </w:p>
+    <w:p>
+      <w:pPr>
+        <w:jc w:val="both"/>
+        <w:rPr>
+          <w:rFonts w:asciiTheme="majorHAnsi" w:hAnsiTheme="majorHAnsi"/>
+          <w:b/>
+          <w:sz w:val="28"/>
+          <w:szCs w:val="28"/>
+          <w:lang w:val="en-US"/>
+        </w:rPr>
+      </w:pPr>
+    </w:p>
+    <w:p>
+      <w:pPr>
+        <w:jc w:val="both"/>
+        <w:rPr>
+          <w:rFonts w:asciiTheme="majorHAnsi" w:hAnsiTheme="majorHAnsi"/>
+          <w:b/>
+          <w:sz w:val="28"/>
+          <w:szCs w:val="28"/>
+          <w:lang w:val="en-US"/>
+        </w:rPr>
+      </w:pPr>
+    </w:p>
+    <w:p>
+      <w:pPr>
+        <w:jc w:val="both"/>
+        <w:rPr>
+          <w:rFonts w:asciiTheme="majorHAnsi" w:hAnsiTheme="majorHAnsi"/>
+          <w:b/>
+          <w:sz w:val="28"/>
+          <w:szCs w:val="28"/>
+          <w:lang w:val="en-US"/>
+        </w:rPr>
+      </w:pPr>
+    </w:p>
+    <w:p>
+      <w:pPr>
+        <w:jc w:val="both"/>
+        <w:rPr>
+          <w:rFonts w:asciiTheme="majorHAnsi" w:hAnsiTheme="majorHAnsi"/>
+          <w:b/>
+          <w:sz w:val="28"/>
+          <w:szCs w:val="28"/>
+          <w:lang w:val="en-US"/>
+        </w:rPr>
+      </w:pPr>
+    </w:p>
+    <w:p>
+      <w:pPr>
+        <w:jc w:val="both"/>
+        <w:rPr>
+          <w:rFonts w:asciiTheme="majorHAnsi" w:hAnsiTheme="majorHAnsi"/>
+          <w:b/>
+          <w:sz w:val="28"/>
+          <w:szCs w:val="28"/>
+          <w:lang w:val="en-US"/>
+        </w:rPr>
+      </w:pPr>
+    </w:p>
+    <w:p>
+      <w:pPr>
+        <w:jc w:val="both"/>
+        <w:rPr>
+          <w:rFonts w:asciiTheme="majorHAnsi" w:hAnsiTheme="majorHAnsi"/>
+          <w:b/>
+          <w:sz w:val="28"/>
+          <w:szCs w:val="28"/>
+          <w:lang w:val="en-US"/>
+        </w:rPr>
+      </w:pPr>
+    </w:p>
+    <w:p>
+      <w:pPr>
+        <w:jc w:val="both"/>
+        <w:rPr>
+          <w:rFonts w:asciiTheme="majorHAnsi" w:hAnsiTheme="majorHAnsi"/>
+          <w:b/>
+          <w:sz w:val="28"/>
+          <w:szCs w:val="28"/>
+          <w:lang w:val="en-US"/>
+        </w:rPr>
+      </w:pPr>
+      <w:bookmarkStart w:id="0" w:name="_GoBack"/>
+      <w:bookmarkEnd w:id="0"/>
+      <w:r>
+        <w:rPr>
+          <w:rFonts w:asciiTheme="majorHAnsi" w:hAnsiTheme="majorHAnsi"/>
+          <w:b/>
+          <w:sz w:val="28"/>
+          <w:szCs w:val="28"/>
+          <w:lang w:val="en-US"/>
+        </w:rPr>
+        <w:t>Hours of work</w:t>
+      </w:r>
+    </w:p>
+    <w:p>
+      <w:pPr>
+        <w:jc w:val="both"/>
+        <w:rPr>
+          <w:rFonts w:asciiTheme="majorHAnsi" w:hAnsiTheme="majorHAnsi"/>
+          <w:b/>
+          <w:sz w:val="28"/>
+          <w:szCs w:val="28"/>
+          <w:lang w:val="en-US"/>
+        </w:rPr>
+      </w:pPr>
+    </w:p>
+    <w:p>
+      <w:pPr>
+        <w:jc w:val="both"/>
+        <w:rPr>
+          <w:rFonts w:asciiTheme="majorHAnsi" w:hAnsiTheme="majorHAnsi"/>
+          <w:b/>
+          <w:sz w:val="28"/>
+          <w:szCs w:val="28"/>
+          <w:lang w:val="en-US"/>
+        </w:rPr>
+      </w:pPr>
+      <w:r>
+        <w:rPr>
+          <w:rFonts w:asciiTheme="majorHAnsi" w:hAnsiTheme="majorHAnsi"/>
+          <w:b/>
+          <w:sz w:val="28"/>
+          <w:szCs w:val="28"/>
+          <w:lang w:val="en-US"/>
+        </w:rPr>
+        <w:t>Luca Santini</w:t>
+      </w:r>
+    </w:p>
+    <w:p>
+      <w:pPr>
+        <w:jc w:val="both"/>
+        <w:rPr>
+          <w:rFonts w:asciiTheme="majorHAnsi" w:hAnsiTheme="majorHAnsi"/>
+          <w:b/>
+          <w:sz w:val="28"/>
+          <w:szCs w:val="28"/>
           <w:lang w:val="en-US"/>
         </w:rPr>
       </w:pPr>
@@ -3996,16 +5310,16 @@
         <w:jc w:val="both"/>
         <w:rPr>
           <w:rFonts w:asciiTheme="majorHAnsi" w:hAnsiTheme="majorHAnsi"/>
-          <w:sz w:val="32"/>
-          <w:szCs w:val="32"/>
-          <w:lang w:val="en-US"/>
-        </w:rPr>
-      </w:pPr>
-      <w:r>
-        <w:rPr>
-          <w:rFonts w:asciiTheme="majorHAnsi" w:hAnsiTheme="majorHAnsi"/>
-          <w:sz w:val="32"/>
-          <w:szCs w:val="32"/>
+          <w:sz w:val="28"/>
+          <w:szCs w:val="28"/>
+          <w:lang w:val="en-US"/>
+        </w:rPr>
+      </w:pPr>
+      <w:r>
+        <w:rPr>
+          <w:rFonts w:asciiTheme="majorHAnsi" w:hAnsiTheme="majorHAnsi"/>
+          <w:sz w:val="28"/>
+          <w:szCs w:val="28"/>
           <w:lang w:val="en-US"/>
         </w:rPr>
         <w:t>02/11/16: 4h</w:t>
@@ -4021,30 +5335,19 @@
         <w:jc w:val="both"/>
         <w:rPr>
           <w:rFonts w:asciiTheme="majorHAnsi" w:hAnsiTheme="majorHAnsi"/>
-          <w:sz w:val="32"/>
-          <w:szCs w:val="32"/>
-          <w:lang w:val="en-US"/>
-        </w:rPr>
-      </w:pPr>
-      <w:r>
-        <w:rPr>
-          <w:rFonts w:asciiTheme="majorHAnsi" w:hAnsiTheme="majorHAnsi"/>
-          <w:sz w:val="32"/>
-          <w:szCs w:val="32"/>
-          <w:lang w:val="en-US"/>
-        </w:rPr>
-        <w:t xml:space="preserve">04/11/16: </w:t>
-      </w:r>
-      <w:bookmarkStart w:id="0" w:name="_GoBack"/>
-      <w:bookmarkEnd w:id="0"/>
-      <w:r>
-        <w:rPr>
-          <w:rFonts w:asciiTheme="majorHAnsi" w:hAnsiTheme="majorHAnsi"/>
-          <w:sz w:val="32"/>
-          <w:szCs w:val="32"/>
-          <w:lang w:val="en-US"/>
-        </w:rPr>
-        <w:t>4h</w:t>
+          <w:sz w:val="28"/>
+          <w:szCs w:val="28"/>
+          <w:lang w:val="en-US"/>
+        </w:rPr>
+      </w:pPr>
+      <w:r>
+        <w:rPr>
+          <w:rFonts w:asciiTheme="majorHAnsi" w:hAnsiTheme="majorHAnsi"/>
+          <w:sz w:val="28"/>
+          <w:szCs w:val="28"/>
+          <w:lang w:val="en-US"/>
+        </w:rPr>
+        <w:t>04/11/16: 4h</w:t>
       </w:r>
     </w:p>
     <w:p>
@@ -4057,75 +5360,29 @@
         <w:jc w:val="both"/>
         <w:rPr>
           <w:rFonts w:asciiTheme="majorHAnsi" w:hAnsiTheme="majorHAnsi"/>
-          <w:sz w:val="32"/>
-          <w:szCs w:val="32"/>
-          <w:lang w:val="en-US"/>
-        </w:rPr>
-      </w:pPr>
-      <w:r>
-        <w:rPr>
-          <w:rFonts w:asciiTheme="majorHAnsi" w:hAnsiTheme="majorHAnsi"/>
-          <w:sz w:val="32"/>
-          <w:szCs w:val="32"/>
-          <w:lang w:val="en-US"/>
-        </w:rPr>
-        <w:t>08/11/16: 5h</w:t>
-      </w:r>
-    </w:p>
-    <w:p>
-      <w:pPr>
-        <w:jc w:val="both"/>
-        <w:rPr>
-          <w:rFonts w:asciiTheme="majorHAnsi" w:hAnsiTheme="majorHAnsi"/>
-          <w:lang w:val="en-US"/>
-        </w:rPr>
-      </w:pPr>
-    </w:p>
-    <w:p>
-      <w:pPr>
-        <w:jc w:val="both"/>
-        <w:rPr>
-          <w:rFonts w:asciiTheme="majorHAnsi" w:hAnsiTheme="majorHAnsi"/>
-          <w:b/>
-          <w:sz w:val="32"/>
-          <w:szCs w:val="32"/>
-          <w:lang w:val="en-US"/>
-        </w:rPr>
-      </w:pPr>
-    </w:p>
-    <w:p>
-      <w:pPr>
-        <w:jc w:val="both"/>
-        <w:rPr>
-          <w:rFonts w:asciiTheme="majorHAnsi" w:hAnsiTheme="majorHAnsi"/>
-          <w:b/>
-          <w:sz w:val="32"/>
-          <w:szCs w:val="32"/>
-          <w:lang w:val="en-US"/>
-        </w:rPr>
-      </w:pPr>
-      <w:r>
-        <w:rPr>
-          <w:rFonts w:asciiTheme="majorHAnsi" w:hAnsiTheme="majorHAnsi"/>
-          <w:b/>
-          <w:sz w:val="32"/>
-          <w:szCs w:val="32"/>
-          <w:lang w:val="en-US"/>
-        </w:rPr>
-        <w:t>Riccardo Remigio</w:t>
-      </w:r>
-    </w:p>
-    <w:p>
-      <w:pPr>
-        <w:jc w:val="both"/>
-        <w:rPr>
-          <w:rFonts w:asciiTheme="majorHAnsi" w:hAnsiTheme="majorHAnsi"/>
-          <w:b/>
-          <w:sz w:val="32"/>
-          <w:szCs w:val="32"/>
-          <w:lang w:val="en-US"/>
-        </w:rPr>
-      </w:pPr>
+          <w:sz w:val="28"/>
+          <w:szCs w:val="28"/>
+          <w:lang w:val="en-US"/>
+        </w:rPr>
+      </w:pPr>
+      <w:r>
+        <w:rPr>
+          <w:rFonts w:asciiTheme="majorHAnsi" w:hAnsiTheme="majorHAnsi"/>
+          <w:sz w:val="28"/>
+          <w:szCs w:val="28"/>
+          <w:lang w:val="en-US"/>
+        </w:rPr>
+        <w:t>07</w:t>
+      </w:r>
+      <w:r>
+        <w:rPr>
+          <w:rFonts w:asciiTheme="majorHAnsi" w:hAnsiTheme="majorHAnsi"/>
+          <w:sz w:val="28"/>
+          <w:szCs w:val="28"/>
+          <w:lang w:val="en-US"/>
+        </w:rPr>
+        <w:t>/11/16: 5h</w:t>
+      </w:r>
     </w:p>
     <w:p>
       <w:pPr>
@@ -4145,12 +5402,67 @@
       <w:r>
         <w:rPr>
           <w:rFonts w:asciiTheme="majorHAnsi" w:hAnsiTheme="majorHAnsi"/>
+          <w:sz w:val="28"/>
+          <w:szCs w:val="28"/>
+          <w:lang w:val="en-US"/>
+        </w:rPr>
+        <w:t>08/11/16: 4h</w:t>
+      </w:r>
+    </w:p>
+    <w:p>
+      <w:pPr>
+        <w:jc w:val="both"/>
+        <w:rPr>
+          <w:rFonts w:asciiTheme="majorHAnsi" w:hAnsiTheme="majorHAnsi"/>
+          <w:lang w:val="en-US"/>
+        </w:rPr>
+      </w:pPr>
+    </w:p>
+    <w:p>
+      <w:pPr>
+        <w:jc w:val="both"/>
+        <w:rPr>
+          <w:rFonts w:asciiTheme="majorHAnsi" w:hAnsiTheme="majorHAnsi"/>
+          <w:b/>
           <w:sz w:val="32"/>
           <w:szCs w:val="32"/>
           <w:lang w:val="en-US"/>
         </w:rPr>
-        <w:t>02/11/16: 4h</w:t>
-      </w:r>
+      </w:pPr>
+    </w:p>
+    <w:p>
+      <w:pPr>
+        <w:jc w:val="both"/>
+        <w:rPr>
+          <w:rFonts w:asciiTheme="majorHAnsi" w:hAnsiTheme="majorHAnsi"/>
+          <w:b/>
+          <w:sz w:val="28"/>
+          <w:szCs w:val="28"/>
+          <w:lang w:val="en-US"/>
+        </w:rPr>
+      </w:pPr>
+      <w:r>
+        <w:rPr>
+          <w:rFonts w:asciiTheme="majorHAnsi" w:hAnsiTheme="majorHAnsi"/>
+          <w:b/>
+          <w:sz w:val="28"/>
+          <w:szCs w:val="28"/>
+          <w:lang w:val="en-US"/>
+        </w:rPr>
+        <w:t>Riccardo Remigio</w:t>
+      </w:r>
+    </w:p>
+    <w:p>
+      <w:pPr>
+        <w:jc w:val="both"/>
+        <w:rPr>
+          <w:rFonts w:asciiTheme="majorHAnsi" w:hAnsiTheme="majorHAnsi"/>
+          <w:b/>
+          <w:sz w:val="28"/>
+          <w:szCs w:val="28"/>
+          <w:lang w:val="en-US"/>
+        </w:rPr>
+      </w:pPr>
     </w:p>
     <w:p>
       <w:pPr>
@@ -4162,19 +5474,69 @@
         <w:jc w:val="both"/>
         <w:rPr>
           <w:rFonts w:asciiTheme="majorHAnsi" w:hAnsiTheme="majorHAnsi"/>
-          <w:sz w:val="32"/>
-          <w:szCs w:val="32"/>
-          <w:lang w:val="en-US"/>
-        </w:rPr>
-      </w:pPr>
-      <w:r>
-        <w:rPr>
-          <w:rFonts w:asciiTheme="majorHAnsi" w:hAnsiTheme="majorHAnsi"/>
-          <w:sz w:val="32"/>
-          <w:szCs w:val="32"/>
+          <w:sz w:val="28"/>
+          <w:szCs w:val="28"/>
+          <w:lang w:val="en-US"/>
+        </w:rPr>
+      </w:pPr>
+      <w:r>
+        <w:rPr>
+          <w:rFonts w:asciiTheme="majorHAnsi" w:hAnsiTheme="majorHAnsi"/>
+          <w:sz w:val="28"/>
+          <w:szCs w:val="28"/>
+          <w:lang w:val="en-US"/>
+        </w:rPr>
+        <w:t>02/11/16: 4h</w:t>
+      </w:r>
+    </w:p>
+    <w:p>
+      <w:pPr>
+        <w:pStyle w:val="Paragrafoelenco"/>
+        <w:numPr>
+          <w:ilvl w:val="0"/>
+          <w:numId w:val="14"/>
+        </w:numPr>
+        <w:jc w:val="both"/>
+        <w:rPr>
+          <w:rFonts w:asciiTheme="majorHAnsi" w:hAnsiTheme="majorHAnsi"/>
+          <w:sz w:val="28"/>
+          <w:szCs w:val="28"/>
+          <w:lang w:val="en-US"/>
+        </w:rPr>
+      </w:pPr>
+      <w:r>
+        <w:rPr>
+          <w:rFonts w:asciiTheme="majorHAnsi" w:hAnsiTheme="majorHAnsi"/>
+          <w:sz w:val="28"/>
+          <w:szCs w:val="28"/>
           <w:lang w:val="en-US"/>
         </w:rPr>
         <w:t>04/11/16: 4h</w:t>
+      </w:r>
+    </w:p>
+    <w:p>
+      <w:pPr>
+        <w:pStyle w:val="Paragrafoelenco"/>
+        <w:numPr>
+          <w:ilvl w:val="0"/>
+          <w:numId w:val="14"/>
+        </w:numPr>
+        <w:jc w:val="both"/>
+        <w:rPr>
+          <w:rFonts w:asciiTheme="majorHAnsi" w:hAnsiTheme="majorHAnsi"/>
+          <w:sz w:val="28"/>
+          <w:szCs w:val="28"/>
+          <w:lang w:val="en-US"/>
+        </w:rPr>
+      </w:pPr>
+      <w:r>
+        <w:rPr>
+          <w:rFonts w:asciiTheme="majorHAnsi" w:hAnsiTheme="majorHAnsi"/>
+          <w:sz w:val="28"/>
+          <w:szCs w:val="28"/>
+          <w:lang w:val="en-US"/>
+        </w:rPr>
+        <w:t>08/11/16: 4h</w:t>
       </w:r>
     </w:p>
     <w:p>
@@ -4193,7 +5555,7 @@
       <w:footerReference w:type="even" r:id="rId9"/>
       <w:footerReference w:type="default" r:id="rId10"/>
       <w:pgSz w:w="11900" w:h="16840"/>
-      <w:pgMar w:top="1417" w:right="1134" w:bottom="1134" w:left="1134" w:header="708" w:footer="708" w:gutter="0"/>
+      <w:pgMar w:top="1440" w:right="2880" w:bottom="1440" w:left="2880" w:header="708" w:footer="708" w:gutter="0"/>
       <w:cols w:space="708"/>
       <w:titlePg/>
       <w:docGrid w:linePitch="360"/>
@@ -4226,7 +5588,7 @@
   <w:p>
     <w:pPr>
       <w:pStyle w:val="Pidipagina"/>
-      <w:framePr w:wrap="none" w:vAnchor="text" w:hAnchor="margin" w:xAlign="right" w:y="1"/>
+      <w:framePr w:wrap="none" w:vAnchor="text" w:hAnchor="margin" w:xAlign="center" w:y="1"/>
       <w:rPr>
         <w:rStyle w:val="Numeropagina"/>
       </w:rPr>
@@ -4264,7 +5626,7 @@
   <w:p>
     <w:pPr>
       <w:pStyle w:val="Pidipagina"/>
-      <w:framePr w:wrap="none" w:vAnchor="text" w:hAnchor="margin" w:xAlign="right" w:y="1"/>
+      <w:framePr w:wrap="none" w:vAnchor="text" w:hAnchor="margin" w:xAlign="center" w:y="1"/>
       <w:rPr>
         <w:rStyle w:val="Numeropagina"/>
       </w:rPr>
@@ -6632,6 +7994,16 @@
     <w:unhideWhenUsed/>
     <w:rsid w:val="0010377D"/>
   </w:style>
+  <w:style w:type="character" w:styleId="Testosegnaposto">
+    <w:name w:val="Placeholder Text"/>
+    <w:basedOn w:val="Carpredefinitoparagrafo"/>
+    <w:uiPriority w:val="99"/>
+    <w:semiHidden/>
+    <w:rsid w:val="00083927"/>
+    <w:rPr>
+      <w:color w:val="808080"/>
+    </w:rPr>
+  </w:style>
 </w:styles>
 </file>
 
@@ -6901,7 +8273,7 @@
 </file>
 
 <file path=customXml/itemProps1.xml><?xml version="1.0" encoding="utf-8"?>
-<ds:datastoreItem xmlns:ds="http://schemas.openxmlformats.org/officeDocument/2006/customXml" ds:itemID="{3E6EB14B-FD62-334F-9955-77EE15BFEFD5}">
+<ds:datastoreItem xmlns:ds="http://schemas.openxmlformats.org/officeDocument/2006/customXml" ds:itemID="{3E942F02-FFDA-B04D-B2A2-C441604200D9}">
   <ds:schemaRefs>
     <ds:schemaRef ds:uri="http://schemas.openxmlformats.org/officeDocument/2006/bibliography"/>
   </ds:schemaRefs>

</xml_diff>